<commit_message>
redaktir 2 lab+ 2 module
</commit_message>
<xml_diff>
--- a/Lab 2 Rahimov E K BFI1902.docx
+++ b/Lab 2 Rahimov E K BFI1902.docx
@@ -305,7 +305,6 @@
           <w:rFonts w:ascii="Times New Roman" w:hAnsi="Times New Roman" w:cs="Times New Roman"/>
           <w:sz w:val="28"/>
           <w:szCs w:val="28"/>
-          <w:lang w:val="en-GB"/>
         </w:rPr>
       </w:pPr>
     </w:p>
@@ -2102,9 +2101,6 @@
     <w:p>
       <w:pPr>
         <w:pStyle w:val="3"/>
-        <w:rPr>
-          <w:lang w:val="en-US"/>
-        </w:rPr>
       </w:pPr>
       <w:bookmarkStart w:id="5" w:name="_Toc53502488"/>
       <w:r>
@@ -2118,7 +2114,10 @@
         <w:rPr>
           <w:lang w:val="en-US"/>
         </w:rPr>
-        <w:t>Lab1</w:t>
+        <w:t>Lab</w:t>
+      </w:r>
+      <w:r>
+        <w:t>1</w:t>
       </w:r>
       <w:bookmarkEnd w:id="5"/>
     </w:p>
@@ -4439,6 +4438,1179 @@
     </w:p>
     <w:p>
       <w:pPr>
+        <w:pStyle w:val="HTML"/>
+        <w:spacing w:line="360" w:lineRule="auto"/>
+        <w:rPr>
+          <w:rFonts w:ascii="Times New Roman" w:hAnsi="Times New Roman" w:cs="Times New Roman"/>
+          <w:sz w:val="28"/>
+          <w:szCs w:val="28"/>
+          <w:lang w:val="en-US"/>
+        </w:rPr>
+      </w:pPr>
+      <w:r>
+        <w:rPr>
+          <w:rFonts w:ascii="Times New Roman" w:hAnsi="Times New Roman" w:cs="Times New Roman"/>
+          <w:sz w:val="28"/>
+          <w:szCs w:val="28"/>
+          <w:lang w:val="en-US"/>
+        </w:rPr>
+        <w:t>package Labs;</w:t>
+      </w:r>
+      <w:r>
+        <w:rPr>
+          <w:rFonts w:ascii="Times New Roman" w:hAnsi="Times New Roman" w:cs="Times New Roman"/>
+          <w:sz w:val="28"/>
+          <w:szCs w:val="28"/>
+          <w:lang w:val="en-US"/>
+        </w:rPr>
+        <w:br/>
+      </w:r>
+      <w:r>
+        <w:rPr>
+          <w:rFonts w:ascii="Times New Roman" w:hAnsi="Times New Roman" w:cs="Times New Roman"/>
+          <w:sz w:val="28"/>
+          <w:szCs w:val="28"/>
+          <w:lang w:val="en-US"/>
+        </w:rPr>
+        <w:br/>
+        <w:t xml:space="preserve">import </w:t>
+      </w:r>
+      <w:proofErr w:type="spellStart"/>
+      <w:r>
+        <w:rPr>
+          <w:rFonts w:ascii="Times New Roman" w:hAnsi="Times New Roman" w:cs="Times New Roman"/>
+          <w:sz w:val="28"/>
+          <w:szCs w:val="28"/>
+          <w:lang w:val="en-US"/>
+        </w:rPr>
+        <w:t>java.io.BufferedReader</w:t>
+      </w:r>
+      <w:proofErr w:type="spellEnd"/>
+      <w:r>
+        <w:rPr>
+          <w:rFonts w:ascii="Times New Roman" w:hAnsi="Times New Roman" w:cs="Times New Roman"/>
+          <w:sz w:val="28"/>
+          <w:szCs w:val="28"/>
+          <w:lang w:val="en-US"/>
+        </w:rPr>
+        <w:t>;</w:t>
+      </w:r>
+      <w:r>
+        <w:rPr>
+          <w:rFonts w:ascii="Times New Roman" w:hAnsi="Times New Roman" w:cs="Times New Roman"/>
+          <w:sz w:val="28"/>
+          <w:szCs w:val="28"/>
+          <w:lang w:val="en-US"/>
+        </w:rPr>
+        <w:br/>
+        <w:t xml:space="preserve">import </w:t>
+      </w:r>
+      <w:proofErr w:type="spellStart"/>
+      <w:r>
+        <w:rPr>
+          <w:rFonts w:ascii="Times New Roman" w:hAnsi="Times New Roman" w:cs="Times New Roman"/>
+          <w:sz w:val="28"/>
+          <w:szCs w:val="28"/>
+          <w:lang w:val="en-US"/>
+        </w:rPr>
+        <w:t>java.io.IOException</w:t>
+      </w:r>
+      <w:proofErr w:type="spellEnd"/>
+      <w:r>
+        <w:rPr>
+          <w:rFonts w:ascii="Times New Roman" w:hAnsi="Times New Roman" w:cs="Times New Roman"/>
+          <w:sz w:val="28"/>
+          <w:szCs w:val="28"/>
+          <w:lang w:val="en-US"/>
+        </w:rPr>
+        <w:t>;</w:t>
+      </w:r>
+      <w:r>
+        <w:rPr>
+          <w:rFonts w:ascii="Times New Roman" w:hAnsi="Times New Roman" w:cs="Times New Roman"/>
+          <w:sz w:val="28"/>
+          <w:szCs w:val="28"/>
+          <w:lang w:val="en-US"/>
+        </w:rPr>
+        <w:br/>
+        <w:t xml:space="preserve">import </w:t>
+      </w:r>
+      <w:proofErr w:type="spellStart"/>
+      <w:r>
+        <w:rPr>
+          <w:rFonts w:ascii="Times New Roman" w:hAnsi="Times New Roman" w:cs="Times New Roman"/>
+          <w:sz w:val="28"/>
+          <w:szCs w:val="28"/>
+          <w:lang w:val="en-US"/>
+        </w:rPr>
+        <w:t>java.io.InputStreamReader</w:t>
+      </w:r>
+      <w:proofErr w:type="spellEnd"/>
+      <w:r>
+        <w:rPr>
+          <w:rFonts w:ascii="Times New Roman" w:hAnsi="Times New Roman" w:cs="Times New Roman"/>
+          <w:sz w:val="28"/>
+          <w:szCs w:val="28"/>
+          <w:lang w:val="en-US"/>
+        </w:rPr>
+        <w:t>;</w:t>
+      </w:r>
+      <w:r>
+        <w:rPr>
+          <w:rFonts w:ascii="Times New Roman" w:hAnsi="Times New Roman" w:cs="Times New Roman"/>
+          <w:sz w:val="28"/>
+          <w:szCs w:val="28"/>
+          <w:lang w:val="en-US"/>
+        </w:rPr>
+        <w:br/>
+      </w:r>
+      <w:r>
+        <w:rPr>
+          <w:rFonts w:ascii="Times New Roman" w:hAnsi="Times New Roman" w:cs="Times New Roman"/>
+          <w:sz w:val="28"/>
+          <w:szCs w:val="28"/>
+          <w:lang w:val="en-US"/>
+        </w:rPr>
+        <w:br/>
+      </w:r>
+      <w:r>
+        <w:rPr>
+          <w:rFonts w:ascii="Times New Roman" w:hAnsi="Times New Roman" w:cs="Times New Roman"/>
+          <w:sz w:val="28"/>
+          <w:szCs w:val="28"/>
+          <w:lang w:val="en-US"/>
+        </w:rPr>
+        <w:t>public class Lab1 {</w:t>
+      </w:r>
+      <w:r>
+        <w:rPr>
+          <w:rFonts w:ascii="Times New Roman" w:hAnsi="Times New Roman" w:cs="Times New Roman"/>
+          <w:sz w:val="28"/>
+          <w:szCs w:val="28"/>
+          <w:lang w:val="en-US"/>
+        </w:rPr>
+        <w:br/>
+        <w:t xml:space="preserve">    public static void main(String[] </w:t>
+      </w:r>
+      <w:proofErr w:type="spellStart"/>
+      <w:r>
+        <w:rPr>
+          <w:rFonts w:ascii="Times New Roman" w:hAnsi="Times New Roman" w:cs="Times New Roman"/>
+          <w:sz w:val="28"/>
+          <w:szCs w:val="28"/>
+          <w:lang w:val="en-US"/>
+        </w:rPr>
+        <w:t>args</w:t>
+      </w:r>
+      <w:proofErr w:type="spellEnd"/>
+      <w:r>
+        <w:rPr>
+          <w:rFonts w:ascii="Times New Roman" w:hAnsi="Times New Roman" w:cs="Times New Roman"/>
+          <w:sz w:val="28"/>
+          <w:szCs w:val="28"/>
+          <w:lang w:val="en-US"/>
+        </w:rPr>
+        <w:t xml:space="preserve">) throws </w:t>
+      </w:r>
+      <w:proofErr w:type="spellStart"/>
+      <w:r>
+        <w:rPr>
+          <w:rFonts w:ascii="Times New Roman" w:hAnsi="Times New Roman" w:cs="Times New Roman"/>
+          <w:sz w:val="28"/>
+          <w:szCs w:val="28"/>
+          <w:lang w:val="en-US"/>
+        </w:rPr>
+        <w:t>IOException</w:t>
+      </w:r>
+      <w:proofErr w:type="spellEnd"/>
+      <w:r>
+        <w:rPr>
+          <w:rFonts w:ascii="Times New Roman" w:hAnsi="Times New Roman" w:cs="Times New Roman"/>
+          <w:sz w:val="28"/>
+          <w:szCs w:val="28"/>
+          <w:lang w:val="en-US"/>
+        </w:rPr>
+        <w:t xml:space="preserve"> {</w:t>
+      </w:r>
+      <w:r>
+        <w:rPr>
+          <w:rFonts w:ascii="Times New Roman" w:hAnsi="Times New Roman" w:cs="Times New Roman"/>
+          <w:sz w:val="28"/>
+          <w:szCs w:val="28"/>
+          <w:lang w:val="en-US"/>
+        </w:rPr>
+        <w:br/>
+        <w:t xml:space="preserve">        Point3d myPoint1 = new Point3d(</w:t>
+      </w:r>
+      <w:proofErr w:type="spellStart"/>
+      <w:r>
+        <w:rPr>
+          <w:rFonts w:ascii="Times New Roman" w:hAnsi="Times New Roman" w:cs="Times New Roman"/>
+          <w:sz w:val="28"/>
+          <w:szCs w:val="28"/>
+          <w:lang w:val="en-US"/>
+        </w:rPr>
+        <w:t>Double.parseDouble</w:t>
+      </w:r>
+      <w:proofErr w:type="spellEnd"/>
+      <w:r>
+        <w:rPr>
+          <w:rFonts w:ascii="Times New Roman" w:hAnsi="Times New Roman" w:cs="Times New Roman"/>
+          <w:sz w:val="28"/>
+          <w:szCs w:val="28"/>
+          <w:lang w:val="en-US"/>
+        </w:rPr>
+        <w:t>(</w:t>
+      </w:r>
+      <w:proofErr w:type="spellStart"/>
+      <w:r>
+        <w:rPr>
+          <w:rFonts w:ascii="Times New Roman" w:hAnsi="Times New Roman" w:cs="Times New Roman"/>
+          <w:sz w:val="28"/>
+          <w:szCs w:val="28"/>
+          <w:lang w:val="en-US"/>
+        </w:rPr>
+        <w:t>args</w:t>
+      </w:r>
+      <w:proofErr w:type="spellEnd"/>
+      <w:r>
+        <w:rPr>
+          <w:rFonts w:ascii="Times New Roman" w:hAnsi="Times New Roman" w:cs="Times New Roman"/>
+          <w:sz w:val="28"/>
+          <w:szCs w:val="28"/>
+          <w:lang w:val="en-US"/>
+        </w:rPr>
+        <w:t xml:space="preserve">[0]), </w:t>
+      </w:r>
+      <w:proofErr w:type="spellStart"/>
+      <w:r>
+        <w:rPr>
+          <w:rFonts w:ascii="Times New Roman" w:hAnsi="Times New Roman" w:cs="Times New Roman"/>
+          <w:sz w:val="28"/>
+          <w:szCs w:val="28"/>
+          <w:lang w:val="en-US"/>
+        </w:rPr>
+        <w:t>Double.parseDouble</w:t>
+      </w:r>
+      <w:proofErr w:type="spellEnd"/>
+      <w:r>
+        <w:rPr>
+          <w:rFonts w:ascii="Times New Roman" w:hAnsi="Times New Roman" w:cs="Times New Roman"/>
+          <w:sz w:val="28"/>
+          <w:szCs w:val="28"/>
+          <w:lang w:val="en-US"/>
+        </w:rPr>
+        <w:t>(</w:t>
+      </w:r>
+      <w:proofErr w:type="spellStart"/>
+      <w:r>
+        <w:rPr>
+          <w:rFonts w:ascii="Times New Roman" w:hAnsi="Times New Roman" w:cs="Times New Roman"/>
+          <w:sz w:val="28"/>
+          <w:szCs w:val="28"/>
+          <w:lang w:val="en-US"/>
+        </w:rPr>
+        <w:t>args</w:t>
+      </w:r>
+      <w:proofErr w:type="spellEnd"/>
+      <w:r>
+        <w:rPr>
+          <w:rFonts w:ascii="Times New Roman" w:hAnsi="Times New Roman" w:cs="Times New Roman"/>
+          <w:sz w:val="28"/>
+          <w:szCs w:val="28"/>
+          <w:lang w:val="en-US"/>
+        </w:rPr>
+        <w:t xml:space="preserve">[1]), </w:t>
+      </w:r>
+      <w:proofErr w:type="spellStart"/>
+      <w:r>
+        <w:rPr>
+          <w:rFonts w:ascii="Times New Roman" w:hAnsi="Times New Roman" w:cs="Times New Roman"/>
+          <w:sz w:val="28"/>
+          <w:szCs w:val="28"/>
+          <w:lang w:val="en-US"/>
+        </w:rPr>
+        <w:t>Double.parseDouble</w:t>
+      </w:r>
+      <w:proofErr w:type="spellEnd"/>
+      <w:r>
+        <w:rPr>
+          <w:rFonts w:ascii="Times New Roman" w:hAnsi="Times New Roman" w:cs="Times New Roman"/>
+          <w:sz w:val="28"/>
+          <w:szCs w:val="28"/>
+          <w:lang w:val="en-US"/>
+        </w:rPr>
+        <w:t>(</w:t>
+      </w:r>
+      <w:proofErr w:type="spellStart"/>
+      <w:r>
+        <w:rPr>
+          <w:rFonts w:ascii="Times New Roman" w:hAnsi="Times New Roman" w:cs="Times New Roman"/>
+          <w:sz w:val="28"/>
+          <w:szCs w:val="28"/>
+          <w:lang w:val="en-US"/>
+        </w:rPr>
+        <w:t>args</w:t>
+      </w:r>
+      <w:proofErr w:type="spellEnd"/>
+      <w:r>
+        <w:rPr>
+          <w:rFonts w:ascii="Times New Roman" w:hAnsi="Times New Roman" w:cs="Times New Roman"/>
+          <w:sz w:val="28"/>
+          <w:szCs w:val="28"/>
+          <w:lang w:val="en-US"/>
+        </w:rPr>
+        <w:t>[2]));</w:t>
+      </w:r>
+      <w:r>
+        <w:rPr>
+          <w:rFonts w:ascii="Times New Roman" w:hAnsi="Times New Roman" w:cs="Times New Roman"/>
+          <w:sz w:val="28"/>
+          <w:szCs w:val="28"/>
+          <w:lang w:val="en-US"/>
+        </w:rPr>
+        <w:br/>
+        <w:t xml:space="preserve">        Point3d myPoint2 = new Point3d(</w:t>
+      </w:r>
+      <w:proofErr w:type="spellStart"/>
+      <w:r>
+        <w:rPr>
+          <w:rFonts w:ascii="Times New Roman" w:hAnsi="Times New Roman" w:cs="Times New Roman"/>
+          <w:sz w:val="28"/>
+          <w:szCs w:val="28"/>
+          <w:lang w:val="en-US"/>
+        </w:rPr>
+        <w:t>Double.parseDouble</w:t>
+      </w:r>
+      <w:proofErr w:type="spellEnd"/>
+      <w:r>
+        <w:rPr>
+          <w:rFonts w:ascii="Times New Roman" w:hAnsi="Times New Roman" w:cs="Times New Roman"/>
+          <w:sz w:val="28"/>
+          <w:szCs w:val="28"/>
+          <w:lang w:val="en-US"/>
+        </w:rPr>
+        <w:t>(</w:t>
+      </w:r>
+      <w:proofErr w:type="spellStart"/>
+      <w:r>
+        <w:rPr>
+          <w:rFonts w:ascii="Times New Roman" w:hAnsi="Times New Roman" w:cs="Times New Roman"/>
+          <w:sz w:val="28"/>
+          <w:szCs w:val="28"/>
+          <w:lang w:val="en-US"/>
+        </w:rPr>
+        <w:t>args</w:t>
+      </w:r>
+      <w:proofErr w:type="spellEnd"/>
+      <w:r>
+        <w:rPr>
+          <w:rFonts w:ascii="Times New Roman" w:hAnsi="Times New Roman" w:cs="Times New Roman"/>
+          <w:sz w:val="28"/>
+          <w:szCs w:val="28"/>
+          <w:lang w:val="en-US"/>
+        </w:rPr>
+        <w:t xml:space="preserve">[3]), </w:t>
+      </w:r>
+      <w:proofErr w:type="spellStart"/>
+      <w:r>
+        <w:rPr>
+          <w:rFonts w:ascii="Times New Roman" w:hAnsi="Times New Roman" w:cs="Times New Roman"/>
+          <w:sz w:val="28"/>
+          <w:szCs w:val="28"/>
+          <w:lang w:val="en-US"/>
+        </w:rPr>
+        <w:t>Double.parseDouble</w:t>
+      </w:r>
+      <w:proofErr w:type="spellEnd"/>
+      <w:r>
+        <w:rPr>
+          <w:rFonts w:ascii="Times New Roman" w:hAnsi="Times New Roman" w:cs="Times New Roman"/>
+          <w:sz w:val="28"/>
+          <w:szCs w:val="28"/>
+          <w:lang w:val="en-US"/>
+        </w:rPr>
+        <w:t>(</w:t>
+      </w:r>
+      <w:proofErr w:type="spellStart"/>
+      <w:r>
+        <w:rPr>
+          <w:rFonts w:ascii="Times New Roman" w:hAnsi="Times New Roman" w:cs="Times New Roman"/>
+          <w:sz w:val="28"/>
+          <w:szCs w:val="28"/>
+          <w:lang w:val="en-US"/>
+        </w:rPr>
+        <w:t>args</w:t>
+      </w:r>
+      <w:proofErr w:type="spellEnd"/>
+      <w:r>
+        <w:rPr>
+          <w:rFonts w:ascii="Times New Roman" w:hAnsi="Times New Roman" w:cs="Times New Roman"/>
+          <w:sz w:val="28"/>
+          <w:szCs w:val="28"/>
+          <w:lang w:val="en-US"/>
+        </w:rPr>
+        <w:t xml:space="preserve">[4]), </w:t>
+      </w:r>
+      <w:proofErr w:type="spellStart"/>
+      <w:r>
+        <w:rPr>
+          <w:rFonts w:ascii="Times New Roman" w:hAnsi="Times New Roman" w:cs="Times New Roman"/>
+          <w:sz w:val="28"/>
+          <w:szCs w:val="28"/>
+          <w:lang w:val="en-US"/>
+        </w:rPr>
+        <w:t>Double.parseDouble</w:t>
+      </w:r>
+      <w:proofErr w:type="spellEnd"/>
+      <w:r>
+        <w:rPr>
+          <w:rFonts w:ascii="Times New Roman" w:hAnsi="Times New Roman" w:cs="Times New Roman"/>
+          <w:sz w:val="28"/>
+          <w:szCs w:val="28"/>
+          <w:lang w:val="en-US"/>
+        </w:rPr>
+        <w:t>(</w:t>
+      </w:r>
+      <w:proofErr w:type="spellStart"/>
+      <w:r>
+        <w:rPr>
+          <w:rFonts w:ascii="Times New Roman" w:hAnsi="Times New Roman" w:cs="Times New Roman"/>
+          <w:sz w:val="28"/>
+          <w:szCs w:val="28"/>
+          <w:lang w:val="en-US"/>
+        </w:rPr>
+        <w:t>args</w:t>
+      </w:r>
+      <w:proofErr w:type="spellEnd"/>
+      <w:r>
+        <w:rPr>
+          <w:rFonts w:ascii="Times New Roman" w:hAnsi="Times New Roman" w:cs="Times New Roman"/>
+          <w:sz w:val="28"/>
+          <w:szCs w:val="28"/>
+          <w:lang w:val="en-US"/>
+        </w:rPr>
+        <w:t>[5]));</w:t>
+      </w:r>
+      <w:r>
+        <w:rPr>
+          <w:rFonts w:ascii="Times New Roman" w:hAnsi="Times New Roman" w:cs="Times New Roman"/>
+          <w:sz w:val="28"/>
+          <w:szCs w:val="28"/>
+          <w:lang w:val="en-US"/>
+        </w:rPr>
+        <w:br/>
+        <w:t xml:space="preserve">        Point3d myPoint3 = new Point3d(</w:t>
+      </w:r>
+      <w:proofErr w:type="spellStart"/>
+      <w:r>
+        <w:rPr>
+          <w:rFonts w:ascii="Times New Roman" w:hAnsi="Times New Roman" w:cs="Times New Roman"/>
+          <w:sz w:val="28"/>
+          <w:szCs w:val="28"/>
+          <w:lang w:val="en-US"/>
+        </w:rPr>
+        <w:t>Double.parseDouble</w:t>
+      </w:r>
+      <w:proofErr w:type="spellEnd"/>
+      <w:r>
+        <w:rPr>
+          <w:rFonts w:ascii="Times New Roman" w:hAnsi="Times New Roman" w:cs="Times New Roman"/>
+          <w:sz w:val="28"/>
+          <w:szCs w:val="28"/>
+          <w:lang w:val="en-US"/>
+        </w:rPr>
+        <w:t>(</w:t>
+      </w:r>
+      <w:proofErr w:type="spellStart"/>
+      <w:r>
+        <w:rPr>
+          <w:rFonts w:ascii="Times New Roman" w:hAnsi="Times New Roman" w:cs="Times New Roman"/>
+          <w:sz w:val="28"/>
+          <w:szCs w:val="28"/>
+          <w:lang w:val="en-US"/>
+        </w:rPr>
+        <w:t>args</w:t>
+      </w:r>
+      <w:proofErr w:type="spellEnd"/>
+      <w:r>
+        <w:rPr>
+          <w:rFonts w:ascii="Times New Roman" w:hAnsi="Times New Roman" w:cs="Times New Roman"/>
+          <w:sz w:val="28"/>
+          <w:szCs w:val="28"/>
+          <w:lang w:val="en-US"/>
+        </w:rPr>
+        <w:t xml:space="preserve">[6]), </w:t>
+      </w:r>
+      <w:proofErr w:type="spellStart"/>
+      <w:r>
+        <w:rPr>
+          <w:rFonts w:ascii="Times New Roman" w:hAnsi="Times New Roman" w:cs="Times New Roman"/>
+          <w:sz w:val="28"/>
+          <w:szCs w:val="28"/>
+          <w:lang w:val="en-US"/>
+        </w:rPr>
+        <w:t>Double.parseDouble</w:t>
+      </w:r>
+      <w:proofErr w:type="spellEnd"/>
+      <w:r>
+        <w:rPr>
+          <w:rFonts w:ascii="Times New Roman" w:hAnsi="Times New Roman" w:cs="Times New Roman"/>
+          <w:sz w:val="28"/>
+          <w:szCs w:val="28"/>
+          <w:lang w:val="en-US"/>
+        </w:rPr>
+        <w:t>(</w:t>
+      </w:r>
+      <w:proofErr w:type="spellStart"/>
+      <w:r>
+        <w:rPr>
+          <w:rFonts w:ascii="Times New Roman" w:hAnsi="Times New Roman" w:cs="Times New Roman"/>
+          <w:sz w:val="28"/>
+          <w:szCs w:val="28"/>
+          <w:lang w:val="en-US"/>
+        </w:rPr>
+        <w:t>args</w:t>
+      </w:r>
+      <w:proofErr w:type="spellEnd"/>
+      <w:r>
+        <w:rPr>
+          <w:rFonts w:ascii="Times New Roman" w:hAnsi="Times New Roman" w:cs="Times New Roman"/>
+          <w:sz w:val="28"/>
+          <w:szCs w:val="28"/>
+          <w:lang w:val="en-US"/>
+        </w:rPr>
+        <w:t xml:space="preserve">[7]), </w:t>
+      </w:r>
+      <w:proofErr w:type="spellStart"/>
+      <w:r>
+        <w:rPr>
+          <w:rFonts w:ascii="Times New Roman" w:hAnsi="Times New Roman" w:cs="Times New Roman"/>
+          <w:sz w:val="28"/>
+          <w:szCs w:val="28"/>
+          <w:lang w:val="en-US"/>
+        </w:rPr>
+        <w:t>Double.parseDouble</w:t>
+      </w:r>
+      <w:proofErr w:type="spellEnd"/>
+      <w:r>
+        <w:rPr>
+          <w:rFonts w:ascii="Times New Roman" w:hAnsi="Times New Roman" w:cs="Times New Roman"/>
+          <w:sz w:val="28"/>
+          <w:szCs w:val="28"/>
+          <w:lang w:val="en-US"/>
+        </w:rPr>
+        <w:t>(</w:t>
+      </w:r>
+      <w:proofErr w:type="spellStart"/>
+      <w:r>
+        <w:rPr>
+          <w:rFonts w:ascii="Times New Roman" w:hAnsi="Times New Roman" w:cs="Times New Roman"/>
+          <w:sz w:val="28"/>
+          <w:szCs w:val="28"/>
+          <w:lang w:val="en-US"/>
+        </w:rPr>
+        <w:t>args</w:t>
+      </w:r>
+      <w:proofErr w:type="spellEnd"/>
+      <w:r>
+        <w:rPr>
+          <w:rFonts w:ascii="Times New Roman" w:hAnsi="Times New Roman" w:cs="Times New Roman"/>
+          <w:sz w:val="28"/>
+          <w:szCs w:val="28"/>
+          <w:lang w:val="en-US"/>
+        </w:rPr>
+        <w:t>[8]));</w:t>
+      </w:r>
+      <w:r>
+        <w:rPr>
+          <w:rFonts w:ascii="Times New Roman" w:hAnsi="Times New Roman" w:cs="Times New Roman"/>
+          <w:sz w:val="28"/>
+          <w:szCs w:val="28"/>
+          <w:lang w:val="en-US"/>
+        </w:rPr>
+        <w:br/>
+        <w:t xml:space="preserve">        if(myPoint1.comparePoint3d(myPoint2) ||myPoint1.comparePoint3d(myPoint3)||myPoint2.comparePoint3d(myPoint3)){</w:t>
+      </w:r>
+      <w:r>
+        <w:rPr>
+          <w:rFonts w:ascii="Times New Roman" w:hAnsi="Times New Roman" w:cs="Times New Roman"/>
+          <w:sz w:val="28"/>
+          <w:szCs w:val="28"/>
+          <w:lang w:val="en-US"/>
+        </w:rPr>
+        <w:br/>
+        <w:t xml:space="preserve">            </w:t>
+      </w:r>
+      <w:proofErr w:type="spellStart"/>
+      <w:r>
+        <w:rPr>
+          <w:rFonts w:ascii="Times New Roman" w:hAnsi="Times New Roman" w:cs="Times New Roman"/>
+          <w:sz w:val="28"/>
+          <w:szCs w:val="28"/>
+          <w:lang w:val="en-US"/>
+        </w:rPr>
+        <w:t>System.out.println</w:t>
+      </w:r>
+      <w:proofErr w:type="spellEnd"/>
+      <w:r>
+        <w:rPr>
+          <w:rFonts w:ascii="Times New Roman" w:hAnsi="Times New Roman" w:cs="Times New Roman"/>
+          <w:sz w:val="28"/>
+          <w:szCs w:val="28"/>
+          <w:lang w:val="en-US"/>
+        </w:rPr>
+        <w:t>("</w:t>
+      </w:r>
+      <w:r>
+        <w:rPr>
+          <w:rFonts w:ascii="Times New Roman" w:hAnsi="Times New Roman" w:cs="Times New Roman"/>
+          <w:sz w:val="28"/>
+          <w:szCs w:val="28"/>
+        </w:rPr>
+        <w:t>Не</w:t>
+      </w:r>
+      <w:r>
+        <w:rPr>
+          <w:rFonts w:ascii="Times New Roman" w:hAnsi="Times New Roman" w:cs="Times New Roman"/>
+          <w:sz w:val="28"/>
+          <w:szCs w:val="28"/>
+          <w:lang w:val="en-US"/>
+        </w:rPr>
+        <w:t xml:space="preserve"> </w:t>
+      </w:r>
+      <w:r>
+        <w:rPr>
+          <w:rFonts w:ascii="Times New Roman" w:hAnsi="Times New Roman" w:cs="Times New Roman"/>
+          <w:sz w:val="28"/>
+          <w:szCs w:val="28"/>
+        </w:rPr>
+        <w:t>возможно</w:t>
+      </w:r>
+      <w:r>
+        <w:rPr>
+          <w:rFonts w:ascii="Times New Roman" w:hAnsi="Times New Roman" w:cs="Times New Roman"/>
+          <w:sz w:val="28"/>
+          <w:szCs w:val="28"/>
+          <w:lang w:val="en-US"/>
+        </w:rPr>
+        <w:t xml:space="preserve"> </w:t>
+      </w:r>
+      <w:r>
+        <w:rPr>
+          <w:rFonts w:ascii="Times New Roman" w:hAnsi="Times New Roman" w:cs="Times New Roman"/>
+          <w:sz w:val="28"/>
+          <w:szCs w:val="28"/>
+        </w:rPr>
+        <w:t>найти</w:t>
+      </w:r>
+      <w:r>
+        <w:rPr>
+          <w:rFonts w:ascii="Times New Roman" w:hAnsi="Times New Roman" w:cs="Times New Roman"/>
+          <w:sz w:val="28"/>
+          <w:szCs w:val="28"/>
+          <w:lang w:val="en-US"/>
+        </w:rPr>
+        <w:t xml:space="preserve"> </w:t>
+      </w:r>
+      <w:r>
+        <w:rPr>
+          <w:rFonts w:ascii="Times New Roman" w:hAnsi="Times New Roman" w:cs="Times New Roman"/>
+          <w:sz w:val="28"/>
+          <w:szCs w:val="28"/>
+        </w:rPr>
+        <w:t>площадь</w:t>
+      </w:r>
+      <w:r>
+        <w:rPr>
+          <w:rFonts w:ascii="Times New Roman" w:hAnsi="Times New Roman" w:cs="Times New Roman"/>
+          <w:sz w:val="28"/>
+          <w:szCs w:val="28"/>
+          <w:lang w:val="en-US"/>
+        </w:rPr>
+        <w:t>");</w:t>
+      </w:r>
+      <w:r>
+        <w:rPr>
+          <w:rFonts w:ascii="Times New Roman" w:hAnsi="Times New Roman" w:cs="Times New Roman"/>
+          <w:sz w:val="28"/>
+          <w:szCs w:val="28"/>
+          <w:lang w:val="en-US"/>
+        </w:rPr>
+        <w:br/>
+        <w:t xml:space="preserve">        }</w:t>
+      </w:r>
+      <w:r>
+        <w:rPr>
+          <w:rFonts w:ascii="Times New Roman" w:hAnsi="Times New Roman" w:cs="Times New Roman"/>
+          <w:sz w:val="28"/>
+          <w:szCs w:val="28"/>
+          <w:lang w:val="en-US"/>
+        </w:rPr>
+        <w:br/>
+        <w:t xml:space="preserve">        else {</w:t>
+      </w:r>
+      <w:r>
+        <w:rPr>
+          <w:rFonts w:ascii="Times New Roman" w:hAnsi="Times New Roman" w:cs="Times New Roman"/>
+          <w:sz w:val="28"/>
+          <w:szCs w:val="28"/>
+          <w:lang w:val="en-US"/>
+        </w:rPr>
+        <w:br/>
+        <w:t xml:space="preserve">            </w:t>
+      </w:r>
+      <w:proofErr w:type="spellStart"/>
+      <w:r>
+        <w:rPr>
+          <w:rFonts w:ascii="Times New Roman" w:hAnsi="Times New Roman" w:cs="Times New Roman"/>
+          <w:sz w:val="28"/>
+          <w:szCs w:val="28"/>
+          <w:lang w:val="en-US"/>
+        </w:rPr>
+        <w:t>System.out.println</w:t>
+      </w:r>
+      <w:proofErr w:type="spellEnd"/>
+      <w:r>
+        <w:rPr>
+          <w:rFonts w:ascii="Times New Roman" w:hAnsi="Times New Roman" w:cs="Times New Roman"/>
+          <w:sz w:val="28"/>
+          <w:szCs w:val="28"/>
+          <w:lang w:val="en-US"/>
+        </w:rPr>
+        <w:t>(</w:t>
+      </w:r>
+      <w:proofErr w:type="spellStart"/>
+      <w:r>
+        <w:rPr>
+          <w:rFonts w:ascii="Times New Roman" w:hAnsi="Times New Roman" w:cs="Times New Roman"/>
+          <w:sz w:val="28"/>
+          <w:szCs w:val="28"/>
+          <w:lang w:val="en-US"/>
+        </w:rPr>
+        <w:t>computerArea</w:t>
+      </w:r>
+      <w:proofErr w:type="spellEnd"/>
+      <w:r>
+        <w:rPr>
+          <w:rFonts w:ascii="Times New Roman" w:hAnsi="Times New Roman" w:cs="Times New Roman"/>
+          <w:sz w:val="28"/>
+          <w:szCs w:val="28"/>
+          <w:lang w:val="en-US"/>
+        </w:rPr>
+        <w:t>(myPoint1,myPoint2,myPoint3));</w:t>
+      </w:r>
+      <w:r>
+        <w:rPr>
+          <w:rFonts w:ascii="Times New Roman" w:hAnsi="Times New Roman" w:cs="Times New Roman"/>
+          <w:sz w:val="28"/>
+          <w:szCs w:val="28"/>
+          <w:lang w:val="en-US"/>
+        </w:rPr>
+        <w:br/>
+        <w:t xml:space="preserve">        }</w:t>
+      </w:r>
+      <w:r>
+        <w:rPr>
+          <w:rFonts w:ascii="Times New Roman" w:hAnsi="Times New Roman" w:cs="Times New Roman"/>
+          <w:sz w:val="28"/>
+          <w:szCs w:val="28"/>
+          <w:lang w:val="en-US"/>
+        </w:rPr>
+        <w:br/>
+      </w:r>
+      <w:r>
+        <w:rPr>
+          <w:rFonts w:ascii="Times New Roman" w:hAnsi="Times New Roman" w:cs="Times New Roman"/>
+          <w:sz w:val="28"/>
+          <w:szCs w:val="28"/>
+          <w:lang w:val="en-US"/>
+        </w:rPr>
+        <w:br/>
+        <w:t xml:space="preserve">    }</w:t>
+      </w:r>
+      <w:r>
+        <w:rPr>
+          <w:rFonts w:ascii="Times New Roman" w:hAnsi="Times New Roman" w:cs="Times New Roman"/>
+          <w:sz w:val="28"/>
+          <w:szCs w:val="28"/>
+          <w:lang w:val="en-US"/>
+        </w:rPr>
+        <w:br/>
+      </w:r>
+      <w:r>
+        <w:rPr>
+          <w:rFonts w:ascii="Times New Roman" w:hAnsi="Times New Roman" w:cs="Times New Roman"/>
+          <w:sz w:val="28"/>
+          <w:szCs w:val="28"/>
+          <w:lang w:val="en-US"/>
+        </w:rPr>
+        <w:lastRenderedPageBreak/>
+        <w:t xml:space="preserve">public static double </w:t>
+      </w:r>
+      <w:proofErr w:type="spellStart"/>
+      <w:r>
+        <w:rPr>
+          <w:rFonts w:ascii="Times New Roman" w:hAnsi="Times New Roman" w:cs="Times New Roman"/>
+          <w:sz w:val="28"/>
+          <w:szCs w:val="28"/>
+          <w:lang w:val="en-US"/>
+        </w:rPr>
+        <w:t>computerArea</w:t>
+      </w:r>
+      <w:proofErr w:type="spellEnd"/>
+      <w:r>
+        <w:rPr>
+          <w:rFonts w:ascii="Times New Roman" w:hAnsi="Times New Roman" w:cs="Times New Roman"/>
+          <w:sz w:val="28"/>
+          <w:szCs w:val="28"/>
+          <w:lang w:val="en-US"/>
+        </w:rPr>
+        <w:t>(Point3d myPint1,Point3d myPint2,Point3d myPint3){</w:t>
+      </w:r>
+      <w:r>
+        <w:rPr>
+          <w:rFonts w:ascii="Times New Roman" w:hAnsi="Times New Roman" w:cs="Times New Roman"/>
+          <w:sz w:val="28"/>
+          <w:szCs w:val="28"/>
+          <w:lang w:val="en-US"/>
+        </w:rPr>
+        <w:br/>
+        <w:t xml:space="preserve">    double AB=</w:t>
+      </w:r>
+      <w:proofErr w:type="spellStart"/>
+      <w:r>
+        <w:rPr>
+          <w:rFonts w:ascii="Times New Roman" w:hAnsi="Times New Roman" w:cs="Times New Roman"/>
+          <w:sz w:val="28"/>
+          <w:szCs w:val="28"/>
+          <w:lang w:val="en-US"/>
+        </w:rPr>
+        <w:t>Math.sqrt</w:t>
+      </w:r>
+      <w:proofErr w:type="spellEnd"/>
+      <w:r>
+        <w:rPr>
+          <w:rFonts w:ascii="Times New Roman" w:hAnsi="Times New Roman" w:cs="Times New Roman"/>
+          <w:sz w:val="28"/>
+          <w:szCs w:val="28"/>
+          <w:lang w:val="en-US"/>
+        </w:rPr>
+        <w:t>(</w:t>
+      </w:r>
+      <w:proofErr w:type="spellStart"/>
+      <w:r>
+        <w:rPr>
+          <w:rFonts w:ascii="Times New Roman" w:hAnsi="Times New Roman" w:cs="Times New Roman"/>
+          <w:sz w:val="28"/>
+          <w:szCs w:val="28"/>
+          <w:lang w:val="en-US"/>
+        </w:rPr>
+        <w:t>Math.pow</w:t>
+      </w:r>
+      <w:proofErr w:type="spellEnd"/>
+      <w:r>
+        <w:rPr>
+          <w:rFonts w:ascii="Times New Roman" w:hAnsi="Times New Roman" w:cs="Times New Roman"/>
+          <w:sz w:val="28"/>
+          <w:szCs w:val="28"/>
+          <w:lang w:val="en-US"/>
+        </w:rPr>
+        <w:t>(myPint1.getX() - myPint2.getX(),2)+</w:t>
+      </w:r>
+      <w:proofErr w:type="spellStart"/>
+      <w:r>
+        <w:rPr>
+          <w:rFonts w:ascii="Times New Roman" w:hAnsi="Times New Roman" w:cs="Times New Roman"/>
+          <w:sz w:val="28"/>
+          <w:szCs w:val="28"/>
+          <w:lang w:val="en-US"/>
+        </w:rPr>
+        <w:t>Math.pow</w:t>
+      </w:r>
+      <w:proofErr w:type="spellEnd"/>
+      <w:r>
+        <w:rPr>
+          <w:rFonts w:ascii="Times New Roman" w:hAnsi="Times New Roman" w:cs="Times New Roman"/>
+          <w:sz w:val="28"/>
+          <w:szCs w:val="28"/>
+          <w:lang w:val="en-US"/>
+        </w:rPr>
+        <w:t>(myPint1.getY() - myPint2.getY(),2)+</w:t>
+      </w:r>
+      <w:proofErr w:type="spellStart"/>
+      <w:r>
+        <w:rPr>
+          <w:rFonts w:ascii="Times New Roman" w:hAnsi="Times New Roman" w:cs="Times New Roman"/>
+          <w:sz w:val="28"/>
+          <w:szCs w:val="28"/>
+          <w:lang w:val="en-US"/>
+        </w:rPr>
+        <w:t>Math.pow</w:t>
+      </w:r>
+      <w:proofErr w:type="spellEnd"/>
+      <w:r>
+        <w:rPr>
+          <w:rFonts w:ascii="Times New Roman" w:hAnsi="Times New Roman" w:cs="Times New Roman"/>
+          <w:sz w:val="28"/>
+          <w:szCs w:val="28"/>
+          <w:lang w:val="en-US"/>
+        </w:rPr>
+        <w:t>(myPint1.getZ() - myPint1.getZ(),2));</w:t>
+      </w:r>
+      <w:r>
+        <w:rPr>
+          <w:rFonts w:ascii="Times New Roman" w:hAnsi="Times New Roman" w:cs="Times New Roman"/>
+          <w:sz w:val="28"/>
+          <w:szCs w:val="28"/>
+          <w:lang w:val="en-US"/>
+        </w:rPr>
+        <w:br/>
+        <w:t xml:space="preserve">    double BC=</w:t>
+      </w:r>
+      <w:proofErr w:type="spellStart"/>
+      <w:r>
+        <w:rPr>
+          <w:rFonts w:ascii="Times New Roman" w:hAnsi="Times New Roman" w:cs="Times New Roman"/>
+          <w:sz w:val="28"/>
+          <w:szCs w:val="28"/>
+          <w:lang w:val="en-US"/>
+        </w:rPr>
+        <w:t>Math.sqrt</w:t>
+      </w:r>
+      <w:proofErr w:type="spellEnd"/>
+      <w:r>
+        <w:rPr>
+          <w:rFonts w:ascii="Times New Roman" w:hAnsi="Times New Roman" w:cs="Times New Roman"/>
+          <w:sz w:val="28"/>
+          <w:szCs w:val="28"/>
+          <w:lang w:val="en-US"/>
+        </w:rPr>
+        <w:t>(</w:t>
+      </w:r>
+      <w:proofErr w:type="spellStart"/>
+      <w:r>
+        <w:rPr>
+          <w:rFonts w:ascii="Times New Roman" w:hAnsi="Times New Roman" w:cs="Times New Roman"/>
+          <w:sz w:val="28"/>
+          <w:szCs w:val="28"/>
+          <w:lang w:val="en-US"/>
+        </w:rPr>
+        <w:t>Math.pow</w:t>
+      </w:r>
+      <w:proofErr w:type="spellEnd"/>
+      <w:r>
+        <w:rPr>
+          <w:rFonts w:ascii="Times New Roman" w:hAnsi="Times New Roman" w:cs="Times New Roman"/>
+          <w:sz w:val="28"/>
+          <w:szCs w:val="28"/>
+          <w:lang w:val="en-US"/>
+        </w:rPr>
+        <w:t>(myPint2.getX() - myPint3.getX(),2)+</w:t>
+      </w:r>
+      <w:proofErr w:type="spellStart"/>
+      <w:r>
+        <w:rPr>
+          <w:rFonts w:ascii="Times New Roman" w:hAnsi="Times New Roman" w:cs="Times New Roman"/>
+          <w:sz w:val="28"/>
+          <w:szCs w:val="28"/>
+          <w:lang w:val="en-US"/>
+        </w:rPr>
+        <w:t>Math.pow</w:t>
+      </w:r>
+      <w:proofErr w:type="spellEnd"/>
+      <w:r>
+        <w:rPr>
+          <w:rFonts w:ascii="Times New Roman" w:hAnsi="Times New Roman" w:cs="Times New Roman"/>
+          <w:sz w:val="28"/>
+          <w:szCs w:val="28"/>
+          <w:lang w:val="en-US"/>
+        </w:rPr>
+        <w:t>(myPint2.getY() - myPint3.getY(),2)+</w:t>
+      </w:r>
+      <w:proofErr w:type="spellStart"/>
+      <w:r>
+        <w:rPr>
+          <w:rFonts w:ascii="Times New Roman" w:hAnsi="Times New Roman" w:cs="Times New Roman"/>
+          <w:sz w:val="28"/>
+          <w:szCs w:val="28"/>
+          <w:lang w:val="en-US"/>
+        </w:rPr>
+        <w:t>Math.pow</w:t>
+      </w:r>
+      <w:proofErr w:type="spellEnd"/>
+      <w:r>
+        <w:rPr>
+          <w:rFonts w:ascii="Times New Roman" w:hAnsi="Times New Roman" w:cs="Times New Roman"/>
+          <w:sz w:val="28"/>
+          <w:szCs w:val="28"/>
+          <w:lang w:val="en-US"/>
+        </w:rPr>
+        <w:t>(myPint2.getZ() - myPint3.getZ(),2));</w:t>
+      </w:r>
+      <w:r>
+        <w:rPr>
+          <w:rFonts w:ascii="Times New Roman" w:hAnsi="Times New Roman" w:cs="Times New Roman"/>
+          <w:sz w:val="28"/>
+          <w:szCs w:val="28"/>
+          <w:lang w:val="en-US"/>
+        </w:rPr>
+        <w:br/>
+        <w:t xml:space="preserve">    double CA=</w:t>
+      </w:r>
+      <w:proofErr w:type="spellStart"/>
+      <w:r>
+        <w:rPr>
+          <w:rFonts w:ascii="Times New Roman" w:hAnsi="Times New Roman" w:cs="Times New Roman"/>
+          <w:sz w:val="28"/>
+          <w:szCs w:val="28"/>
+          <w:lang w:val="en-US"/>
+        </w:rPr>
+        <w:t>Math.sqrt</w:t>
+      </w:r>
+      <w:proofErr w:type="spellEnd"/>
+      <w:r>
+        <w:rPr>
+          <w:rFonts w:ascii="Times New Roman" w:hAnsi="Times New Roman" w:cs="Times New Roman"/>
+          <w:sz w:val="28"/>
+          <w:szCs w:val="28"/>
+          <w:lang w:val="en-US"/>
+        </w:rPr>
+        <w:t>(</w:t>
+      </w:r>
+      <w:proofErr w:type="spellStart"/>
+      <w:r>
+        <w:rPr>
+          <w:rFonts w:ascii="Times New Roman" w:hAnsi="Times New Roman" w:cs="Times New Roman"/>
+          <w:sz w:val="28"/>
+          <w:szCs w:val="28"/>
+          <w:lang w:val="en-US"/>
+        </w:rPr>
+        <w:t>Math.pow</w:t>
+      </w:r>
+      <w:proofErr w:type="spellEnd"/>
+      <w:r>
+        <w:rPr>
+          <w:rFonts w:ascii="Times New Roman" w:hAnsi="Times New Roman" w:cs="Times New Roman"/>
+          <w:sz w:val="28"/>
+          <w:szCs w:val="28"/>
+          <w:lang w:val="en-US"/>
+        </w:rPr>
+        <w:t>(myPint3.getX() - myPint1.getX(),2)+</w:t>
+      </w:r>
+      <w:proofErr w:type="spellStart"/>
+      <w:r>
+        <w:rPr>
+          <w:rFonts w:ascii="Times New Roman" w:hAnsi="Times New Roman" w:cs="Times New Roman"/>
+          <w:sz w:val="28"/>
+          <w:szCs w:val="28"/>
+          <w:lang w:val="en-US"/>
+        </w:rPr>
+        <w:t>Math.pow</w:t>
+      </w:r>
+      <w:proofErr w:type="spellEnd"/>
+      <w:r>
+        <w:rPr>
+          <w:rFonts w:ascii="Times New Roman" w:hAnsi="Times New Roman" w:cs="Times New Roman"/>
+          <w:sz w:val="28"/>
+          <w:szCs w:val="28"/>
+          <w:lang w:val="en-US"/>
+        </w:rPr>
+        <w:t>(myPint3.getY() - myPint1.getY(),2)+</w:t>
+      </w:r>
+      <w:proofErr w:type="spellStart"/>
+      <w:r>
+        <w:rPr>
+          <w:rFonts w:ascii="Times New Roman" w:hAnsi="Times New Roman" w:cs="Times New Roman"/>
+          <w:sz w:val="28"/>
+          <w:szCs w:val="28"/>
+          <w:lang w:val="en-US"/>
+        </w:rPr>
+        <w:t>Math.pow</w:t>
+      </w:r>
+      <w:proofErr w:type="spellEnd"/>
+      <w:r>
+        <w:rPr>
+          <w:rFonts w:ascii="Times New Roman" w:hAnsi="Times New Roman" w:cs="Times New Roman"/>
+          <w:sz w:val="28"/>
+          <w:szCs w:val="28"/>
+          <w:lang w:val="en-US"/>
+        </w:rPr>
+        <w:t>(myPint3.getZ() - myPint1.getZ(),2));</w:t>
+      </w:r>
+      <w:r>
+        <w:rPr>
+          <w:rFonts w:ascii="Times New Roman" w:hAnsi="Times New Roman" w:cs="Times New Roman"/>
+          <w:sz w:val="28"/>
+          <w:szCs w:val="28"/>
+          <w:lang w:val="en-US"/>
+        </w:rPr>
+        <w:br/>
+        <w:t xml:space="preserve">    double p=(AB+BC+CA)/2;</w:t>
+      </w:r>
+      <w:r>
+        <w:rPr>
+          <w:rFonts w:ascii="Times New Roman" w:hAnsi="Times New Roman" w:cs="Times New Roman"/>
+          <w:sz w:val="28"/>
+          <w:szCs w:val="28"/>
+          <w:lang w:val="en-US"/>
+        </w:rPr>
+        <w:br/>
+        <w:t xml:space="preserve">    double s=</w:t>
+      </w:r>
+      <w:proofErr w:type="spellStart"/>
+      <w:r>
+        <w:rPr>
+          <w:rFonts w:ascii="Times New Roman" w:hAnsi="Times New Roman" w:cs="Times New Roman"/>
+          <w:sz w:val="28"/>
+          <w:szCs w:val="28"/>
+          <w:lang w:val="en-US"/>
+        </w:rPr>
+        <w:t>Math.sqrt</w:t>
+      </w:r>
+      <w:proofErr w:type="spellEnd"/>
+      <w:r>
+        <w:rPr>
+          <w:rFonts w:ascii="Times New Roman" w:hAnsi="Times New Roman" w:cs="Times New Roman"/>
+          <w:sz w:val="28"/>
+          <w:szCs w:val="28"/>
+          <w:lang w:val="en-US"/>
+        </w:rPr>
+        <w:t>(p*(p-AB)*(p-BC)*(p-CA));</w:t>
+      </w:r>
+      <w:r>
+        <w:rPr>
+          <w:rFonts w:ascii="Times New Roman" w:hAnsi="Times New Roman" w:cs="Times New Roman"/>
+          <w:sz w:val="28"/>
+          <w:szCs w:val="28"/>
+          <w:lang w:val="en-US"/>
+        </w:rPr>
+        <w:br/>
+        <w:t xml:space="preserve">    return s;</w:t>
+      </w:r>
+      <w:r>
+        <w:rPr>
+          <w:rFonts w:ascii="Times New Roman" w:hAnsi="Times New Roman" w:cs="Times New Roman"/>
+          <w:sz w:val="28"/>
+          <w:szCs w:val="28"/>
+          <w:lang w:val="en-US"/>
+        </w:rPr>
+        <w:br/>
+        <w:t xml:space="preserve">    }</w:t>
+      </w:r>
+      <w:r>
+        <w:rPr>
+          <w:rFonts w:ascii="Times New Roman" w:hAnsi="Times New Roman" w:cs="Times New Roman"/>
+          <w:sz w:val="28"/>
+          <w:szCs w:val="28"/>
+          <w:lang w:val="en-US"/>
+        </w:rPr>
+        <w:br/>
+        <w:t>}</w:t>
+      </w:r>
+    </w:p>
+    <w:p>
+      <w:pPr>
         <w:tabs>
           <w:tab w:val="left" w:pos="916"/>
           <w:tab w:val="left" w:pos="1832"/>
@@ -4459,1050 +5631,6 @@
         </w:tabs>
         <w:spacing w:line="360" w:lineRule="auto"/>
         <w:rPr>
-          <w:rFonts w:ascii="Times New Roman" w:eastAsia="Times New Roman" w:hAnsi="Times New Roman" w:cs="Times New Roman"/>
-          <w:color w:val="000000" w:themeColor="text1"/>
-          <w:kern w:val="0"/>
-          <w:sz w:val="28"/>
-          <w:szCs w:val="28"/>
-          <w:lang w:val="en-US" w:eastAsia="ru-RU" w:bidi="ar-SA"/>
-        </w:rPr>
-      </w:pPr>
-      <w:r>
-        <w:rPr>
-          <w:rFonts w:ascii="Times New Roman" w:eastAsia="Times New Roman" w:hAnsi="Times New Roman" w:cs="Times New Roman"/>
-          <w:color w:val="000000" w:themeColor="text1"/>
-          <w:kern w:val="0"/>
-          <w:sz w:val="28"/>
-          <w:szCs w:val="28"/>
-          <w:lang w:val="en-US" w:eastAsia="ru-RU" w:bidi="ar-SA"/>
-        </w:rPr>
-        <w:t>package Labs;</w:t>
-      </w:r>
-      <w:r>
-        <w:rPr>
-          <w:rFonts w:ascii="Times New Roman" w:eastAsia="Times New Roman" w:hAnsi="Times New Roman" w:cs="Times New Roman"/>
-          <w:color w:val="000000" w:themeColor="text1"/>
-          <w:kern w:val="0"/>
-          <w:sz w:val="28"/>
-          <w:szCs w:val="28"/>
-          <w:lang w:val="en-US" w:eastAsia="ru-RU" w:bidi="ar-SA"/>
-        </w:rPr>
-        <w:br/>
-      </w:r>
-      <w:r>
-        <w:rPr>
-          <w:rFonts w:ascii="Times New Roman" w:eastAsia="Times New Roman" w:hAnsi="Times New Roman" w:cs="Times New Roman"/>
-          <w:color w:val="000000" w:themeColor="text1"/>
-          <w:kern w:val="0"/>
-          <w:sz w:val="28"/>
-          <w:szCs w:val="28"/>
-          <w:lang w:val="en-US" w:eastAsia="ru-RU" w:bidi="ar-SA"/>
-        </w:rPr>
-        <w:br/>
-        <w:t xml:space="preserve">import </w:t>
-      </w:r>
-      <w:proofErr w:type="spellStart"/>
-      <w:r>
-        <w:rPr>
-          <w:rFonts w:ascii="Times New Roman" w:eastAsia="Times New Roman" w:hAnsi="Times New Roman" w:cs="Times New Roman"/>
-          <w:color w:val="000000" w:themeColor="text1"/>
-          <w:kern w:val="0"/>
-          <w:sz w:val="28"/>
-          <w:szCs w:val="28"/>
-          <w:lang w:val="en-US" w:eastAsia="ru-RU" w:bidi="ar-SA"/>
-        </w:rPr>
-        <w:t>java.io.BufferedReader</w:t>
-      </w:r>
-      <w:proofErr w:type="spellEnd"/>
-      <w:r>
-        <w:rPr>
-          <w:rFonts w:ascii="Times New Roman" w:eastAsia="Times New Roman" w:hAnsi="Times New Roman" w:cs="Times New Roman"/>
-          <w:color w:val="000000" w:themeColor="text1"/>
-          <w:kern w:val="0"/>
-          <w:sz w:val="28"/>
-          <w:szCs w:val="28"/>
-          <w:lang w:val="en-US" w:eastAsia="ru-RU" w:bidi="ar-SA"/>
-        </w:rPr>
-        <w:t>;</w:t>
-      </w:r>
-      <w:r>
-        <w:rPr>
-          <w:rFonts w:ascii="Times New Roman" w:eastAsia="Times New Roman" w:hAnsi="Times New Roman" w:cs="Times New Roman"/>
-          <w:color w:val="000000" w:themeColor="text1"/>
-          <w:kern w:val="0"/>
-          <w:sz w:val="28"/>
-          <w:szCs w:val="28"/>
-          <w:lang w:val="en-US" w:eastAsia="ru-RU" w:bidi="ar-SA"/>
-        </w:rPr>
-        <w:br/>
-        <w:t xml:space="preserve">import </w:t>
-      </w:r>
-      <w:proofErr w:type="spellStart"/>
-      <w:r>
-        <w:rPr>
-          <w:rFonts w:ascii="Times New Roman" w:eastAsia="Times New Roman" w:hAnsi="Times New Roman" w:cs="Times New Roman"/>
-          <w:color w:val="000000" w:themeColor="text1"/>
-          <w:kern w:val="0"/>
-          <w:sz w:val="28"/>
-          <w:szCs w:val="28"/>
-          <w:lang w:val="en-US" w:eastAsia="ru-RU" w:bidi="ar-SA"/>
-        </w:rPr>
-        <w:t>java.io.IOException</w:t>
-      </w:r>
-      <w:proofErr w:type="spellEnd"/>
-      <w:r>
-        <w:rPr>
-          <w:rFonts w:ascii="Times New Roman" w:eastAsia="Times New Roman" w:hAnsi="Times New Roman" w:cs="Times New Roman"/>
-          <w:color w:val="000000" w:themeColor="text1"/>
-          <w:kern w:val="0"/>
-          <w:sz w:val="28"/>
-          <w:szCs w:val="28"/>
-          <w:lang w:val="en-US" w:eastAsia="ru-RU" w:bidi="ar-SA"/>
-        </w:rPr>
-        <w:t>;</w:t>
-      </w:r>
-      <w:r>
-        <w:rPr>
-          <w:rFonts w:ascii="Times New Roman" w:eastAsia="Times New Roman" w:hAnsi="Times New Roman" w:cs="Times New Roman"/>
-          <w:color w:val="000000" w:themeColor="text1"/>
-          <w:kern w:val="0"/>
-          <w:sz w:val="28"/>
-          <w:szCs w:val="28"/>
-          <w:lang w:val="en-US" w:eastAsia="ru-RU" w:bidi="ar-SA"/>
-        </w:rPr>
-        <w:br/>
-        <w:t xml:space="preserve">import </w:t>
-      </w:r>
-      <w:proofErr w:type="spellStart"/>
-      <w:r>
-        <w:rPr>
-          <w:rFonts w:ascii="Times New Roman" w:eastAsia="Times New Roman" w:hAnsi="Times New Roman" w:cs="Times New Roman"/>
-          <w:color w:val="000000" w:themeColor="text1"/>
-          <w:kern w:val="0"/>
-          <w:sz w:val="28"/>
-          <w:szCs w:val="28"/>
-          <w:lang w:val="en-US" w:eastAsia="ru-RU" w:bidi="ar-SA"/>
-        </w:rPr>
-        <w:t>java.io.InputStreamReader</w:t>
-      </w:r>
-      <w:proofErr w:type="spellEnd"/>
-      <w:r>
-        <w:rPr>
-          <w:rFonts w:ascii="Times New Roman" w:eastAsia="Times New Roman" w:hAnsi="Times New Roman" w:cs="Times New Roman"/>
-          <w:color w:val="000000" w:themeColor="text1"/>
-          <w:kern w:val="0"/>
-          <w:sz w:val="28"/>
-          <w:szCs w:val="28"/>
-          <w:lang w:val="en-US" w:eastAsia="ru-RU" w:bidi="ar-SA"/>
-        </w:rPr>
-        <w:t>;</w:t>
-      </w:r>
-      <w:r>
-        <w:rPr>
-          <w:rFonts w:ascii="Times New Roman" w:eastAsia="Times New Roman" w:hAnsi="Times New Roman" w:cs="Times New Roman"/>
-          <w:color w:val="000000" w:themeColor="text1"/>
-          <w:kern w:val="0"/>
-          <w:sz w:val="28"/>
-          <w:szCs w:val="28"/>
-          <w:lang w:val="en-US" w:eastAsia="ru-RU" w:bidi="ar-SA"/>
-        </w:rPr>
-        <w:br/>
-      </w:r>
-      <w:r>
-        <w:rPr>
-          <w:rFonts w:ascii="Times New Roman" w:eastAsia="Times New Roman" w:hAnsi="Times New Roman" w:cs="Times New Roman"/>
-          <w:color w:val="000000" w:themeColor="text1"/>
-          <w:kern w:val="0"/>
-          <w:sz w:val="28"/>
-          <w:szCs w:val="28"/>
-          <w:lang w:val="en-US" w:eastAsia="ru-RU" w:bidi="ar-SA"/>
-        </w:rPr>
-        <w:br/>
-        <w:t>public class Lab1 {</w:t>
-      </w:r>
-      <w:r>
-        <w:rPr>
-          <w:rFonts w:ascii="Times New Roman" w:eastAsia="Times New Roman" w:hAnsi="Times New Roman" w:cs="Times New Roman"/>
-          <w:color w:val="000000" w:themeColor="text1"/>
-          <w:kern w:val="0"/>
-          <w:sz w:val="28"/>
-          <w:szCs w:val="28"/>
-          <w:lang w:val="en-US" w:eastAsia="ru-RU" w:bidi="ar-SA"/>
-        </w:rPr>
-        <w:br/>
-        <w:t xml:space="preserve">    public static void main(String[] </w:t>
-      </w:r>
-      <w:proofErr w:type="spellStart"/>
-      <w:r>
-        <w:rPr>
-          <w:rFonts w:ascii="Times New Roman" w:eastAsia="Times New Roman" w:hAnsi="Times New Roman" w:cs="Times New Roman"/>
-          <w:color w:val="000000" w:themeColor="text1"/>
-          <w:kern w:val="0"/>
-          <w:sz w:val="28"/>
-          <w:szCs w:val="28"/>
-          <w:lang w:val="en-US" w:eastAsia="ru-RU" w:bidi="ar-SA"/>
-        </w:rPr>
-        <w:t>args</w:t>
-      </w:r>
-      <w:proofErr w:type="spellEnd"/>
-      <w:r>
-        <w:rPr>
-          <w:rFonts w:ascii="Times New Roman" w:eastAsia="Times New Roman" w:hAnsi="Times New Roman" w:cs="Times New Roman"/>
-          <w:color w:val="000000" w:themeColor="text1"/>
-          <w:kern w:val="0"/>
-          <w:sz w:val="28"/>
-          <w:szCs w:val="28"/>
-          <w:lang w:val="en-US" w:eastAsia="ru-RU" w:bidi="ar-SA"/>
-        </w:rPr>
-        <w:t xml:space="preserve">) throws </w:t>
-      </w:r>
-      <w:proofErr w:type="spellStart"/>
-      <w:r>
-        <w:rPr>
-          <w:rFonts w:ascii="Times New Roman" w:eastAsia="Times New Roman" w:hAnsi="Times New Roman" w:cs="Times New Roman"/>
-          <w:color w:val="000000" w:themeColor="text1"/>
-          <w:kern w:val="0"/>
-          <w:sz w:val="28"/>
-          <w:szCs w:val="28"/>
-          <w:lang w:val="en-US" w:eastAsia="ru-RU" w:bidi="ar-SA"/>
-        </w:rPr>
-        <w:t>IOException</w:t>
-      </w:r>
-      <w:proofErr w:type="spellEnd"/>
-      <w:r>
-        <w:rPr>
-          <w:rFonts w:ascii="Times New Roman" w:eastAsia="Times New Roman" w:hAnsi="Times New Roman" w:cs="Times New Roman"/>
-          <w:color w:val="000000" w:themeColor="text1"/>
-          <w:kern w:val="0"/>
-          <w:sz w:val="28"/>
-          <w:szCs w:val="28"/>
-          <w:lang w:val="en-US" w:eastAsia="ru-RU" w:bidi="ar-SA"/>
-        </w:rPr>
-        <w:t xml:space="preserve"> {</w:t>
-      </w:r>
-      <w:r>
-        <w:rPr>
-          <w:rFonts w:ascii="Times New Roman" w:eastAsia="Times New Roman" w:hAnsi="Times New Roman" w:cs="Times New Roman"/>
-          <w:color w:val="000000" w:themeColor="text1"/>
-          <w:kern w:val="0"/>
-          <w:sz w:val="28"/>
-          <w:szCs w:val="28"/>
-          <w:lang w:val="en-US" w:eastAsia="ru-RU" w:bidi="ar-SA"/>
-        </w:rPr>
-        <w:br/>
-        <w:t xml:space="preserve">        </w:t>
-      </w:r>
-      <w:proofErr w:type="spellStart"/>
-      <w:r>
-        <w:rPr>
-          <w:rFonts w:ascii="Times New Roman" w:eastAsia="Times New Roman" w:hAnsi="Times New Roman" w:cs="Times New Roman"/>
-          <w:color w:val="000000" w:themeColor="text1"/>
-          <w:kern w:val="0"/>
-          <w:sz w:val="28"/>
-          <w:szCs w:val="28"/>
-          <w:lang w:val="en-US" w:eastAsia="ru-RU" w:bidi="ar-SA"/>
-        </w:rPr>
-        <w:t>BufferedReader</w:t>
-      </w:r>
-      <w:proofErr w:type="spellEnd"/>
-      <w:r>
-        <w:rPr>
-          <w:rFonts w:ascii="Times New Roman" w:eastAsia="Times New Roman" w:hAnsi="Times New Roman" w:cs="Times New Roman"/>
-          <w:color w:val="000000" w:themeColor="text1"/>
-          <w:kern w:val="0"/>
-          <w:sz w:val="28"/>
-          <w:szCs w:val="28"/>
-          <w:lang w:val="en-US" w:eastAsia="ru-RU" w:bidi="ar-SA"/>
-        </w:rPr>
-        <w:t xml:space="preserve"> reader = new </w:t>
-      </w:r>
-      <w:proofErr w:type="spellStart"/>
-      <w:r>
-        <w:rPr>
-          <w:rFonts w:ascii="Times New Roman" w:eastAsia="Times New Roman" w:hAnsi="Times New Roman" w:cs="Times New Roman"/>
-          <w:color w:val="000000" w:themeColor="text1"/>
-          <w:kern w:val="0"/>
-          <w:sz w:val="28"/>
-          <w:szCs w:val="28"/>
-          <w:lang w:val="en-US" w:eastAsia="ru-RU" w:bidi="ar-SA"/>
-        </w:rPr>
-        <w:t>BufferedReader</w:t>
-      </w:r>
-      <w:proofErr w:type="spellEnd"/>
-      <w:r>
-        <w:rPr>
-          <w:rFonts w:ascii="Times New Roman" w:eastAsia="Times New Roman" w:hAnsi="Times New Roman" w:cs="Times New Roman"/>
-          <w:color w:val="000000" w:themeColor="text1"/>
-          <w:kern w:val="0"/>
-          <w:sz w:val="28"/>
-          <w:szCs w:val="28"/>
-          <w:lang w:val="en-US" w:eastAsia="ru-RU" w:bidi="ar-SA"/>
-        </w:rPr>
-        <w:t xml:space="preserve">(new </w:t>
-      </w:r>
-      <w:proofErr w:type="spellStart"/>
-      <w:r>
-        <w:rPr>
-          <w:rFonts w:ascii="Times New Roman" w:eastAsia="Times New Roman" w:hAnsi="Times New Roman" w:cs="Times New Roman"/>
-          <w:color w:val="000000" w:themeColor="text1"/>
-          <w:kern w:val="0"/>
-          <w:sz w:val="28"/>
-          <w:szCs w:val="28"/>
-          <w:lang w:val="en-US" w:eastAsia="ru-RU" w:bidi="ar-SA"/>
-        </w:rPr>
-        <w:t>InputStreamReader</w:t>
-      </w:r>
-      <w:proofErr w:type="spellEnd"/>
-      <w:r>
-        <w:rPr>
-          <w:rFonts w:ascii="Times New Roman" w:eastAsia="Times New Roman" w:hAnsi="Times New Roman" w:cs="Times New Roman"/>
-          <w:color w:val="000000" w:themeColor="text1"/>
-          <w:kern w:val="0"/>
-          <w:sz w:val="28"/>
-          <w:szCs w:val="28"/>
-          <w:lang w:val="en-US" w:eastAsia="ru-RU" w:bidi="ar-SA"/>
-        </w:rPr>
-        <w:t>(System.in));</w:t>
-      </w:r>
-      <w:r>
-        <w:rPr>
-          <w:rFonts w:ascii="Times New Roman" w:eastAsia="Times New Roman" w:hAnsi="Times New Roman" w:cs="Times New Roman"/>
-          <w:color w:val="000000" w:themeColor="text1"/>
-          <w:kern w:val="0"/>
-          <w:sz w:val="28"/>
-          <w:szCs w:val="28"/>
-          <w:lang w:val="en-US" w:eastAsia="ru-RU" w:bidi="ar-SA"/>
-        </w:rPr>
-        <w:br/>
-        <w:t xml:space="preserve">        </w:t>
-      </w:r>
-      <w:r>
-        <w:rPr>
-          <w:rFonts w:ascii="Times New Roman" w:eastAsia="Times New Roman" w:hAnsi="Times New Roman" w:cs="Times New Roman"/>
-          <w:color w:val="000000" w:themeColor="text1"/>
-          <w:kern w:val="0"/>
-          <w:sz w:val="28"/>
-          <w:szCs w:val="28"/>
-          <w:lang w:val="en-US" w:eastAsia="ru-RU" w:bidi="ar-SA"/>
-        </w:rPr>
-        <w:tab/>
-      </w:r>
-      <w:r>
-        <w:rPr>
-          <w:rFonts w:ascii="Times New Roman" w:eastAsia="Times New Roman" w:hAnsi="Times New Roman" w:cs="Times New Roman"/>
-          <w:color w:val="000000" w:themeColor="text1"/>
-          <w:kern w:val="0"/>
-          <w:sz w:val="28"/>
-          <w:szCs w:val="28"/>
-          <w:lang w:val="en-US" w:eastAsia="ru-RU" w:bidi="ar-SA"/>
-        </w:rPr>
-        <w:t>||myPoint1.comparePoint3d(myPoint3)||myPoint2.comparePoint3d(myPoint3)){</w:t>
-      </w:r>
-      <w:r>
-        <w:rPr>
-          <w:rFonts w:ascii="Times New Roman" w:eastAsia="Times New Roman" w:hAnsi="Times New Roman" w:cs="Times New Roman"/>
-          <w:color w:val="000000" w:themeColor="text1"/>
-          <w:kern w:val="0"/>
-          <w:sz w:val="28"/>
-          <w:szCs w:val="28"/>
-          <w:lang w:val="en-US" w:eastAsia="ru-RU" w:bidi="ar-SA"/>
-        </w:rPr>
-        <w:br/>
-        <w:t xml:space="preserve">            </w:t>
-      </w:r>
-      <w:proofErr w:type="spellStart"/>
-      <w:r>
-        <w:rPr>
-          <w:rFonts w:ascii="Times New Roman" w:eastAsia="Times New Roman" w:hAnsi="Times New Roman" w:cs="Times New Roman"/>
-          <w:color w:val="000000" w:themeColor="text1"/>
-          <w:kern w:val="0"/>
-          <w:sz w:val="28"/>
-          <w:szCs w:val="28"/>
-          <w:lang w:val="en-US" w:eastAsia="ru-RU" w:bidi="ar-SA"/>
-        </w:rPr>
-        <w:t>System.out.println</w:t>
-      </w:r>
-      <w:proofErr w:type="spellEnd"/>
-      <w:r>
-        <w:rPr>
-          <w:rFonts w:ascii="Times New Roman" w:eastAsia="Times New Roman" w:hAnsi="Times New Roman" w:cs="Times New Roman"/>
-          <w:color w:val="000000" w:themeColor="text1"/>
-          <w:kern w:val="0"/>
-          <w:sz w:val="28"/>
-          <w:szCs w:val="28"/>
-          <w:lang w:val="en-US" w:eastAsia="ru-RU" w:bidi="ar-SA"/>
-        </w:rPr>
-        <w:t>("</w:t>
-      </w:r>
-      <w:r>
-        <w:rPr>
-          <w:rFonts w:ascii="Times New Roman" w:eastAsia="Times New Roman" w:hAnsi="Times New Roman" w:cs="Times New Roman"/>
-          <w:color w:val="000000" w:themeColor="text1"/>
-          <w:kern w:val="0"/>
-          <w:sz w:val="28"/>
-          <w:szCs w:val="28"/>
-          <w:lang w:eastAsia="ru-RU" w:bidi="ar-SA"/>
-        </w:rPr>
-        <w:t>Не</w:t>
-      </w:r>
-      <w:r>
-        <w:rPr>
-          <w:rFonts w:ascii="Times New Roman" w:eastAsia="Times New Roman" w:hAnsi="Times New Roman" w:cs="Times New Roman"/>
-          <w:color w:val="000000" w:themeColor="text1"/>
-          <w:kern w:val="0"/>
-          <w:sz w:val="28"/>
-          <w:szCs w:val="28"/>
-          <w:lang w:val="en-US" w:eastAsia="ru-RU" w:bidi="ar-SA"/>
-        </w:rPr>
-        <w:t xml:space="preserve"> </w:t>
-      </w:r>
-      <w:r>
-        <w:rPr>
-          <w:rFonts w:ascii="Times New Roman" w:eastAsia="Times New Roman" w:hAnsi="Times New Roman" w:cs="Times New Roman"/>
-          <w:color w:val="000000" w:themeColor="text1"/>
-          <w:kern w:val="0"/>
-          <w:sz w:val="28"/>
-          <w:szCs w:val="28"/>
-          <w:lang w:eastAsia="ru-RU" w:bidi="ar-SA"/>
-        </w:rPr>
-        <w:t>возможно</w:t>
-      </w:r>
-      <w:r>
-        <w:rPr>
-          <w:rFonts w:ascii="Times New Roman" w:eastAsia="Times New Roman" w:hAnsi="Times New Roman" w:cs="Times New Roman"/>
-          <w:color w:val="000000" w:themeColor="text1"/>
-          <w:kern w:val="0"/>
-          <w:sz w:val="28"/>
-          <w:szCs w:val="28"/>
-          <w:lang w:val="en-US" w:eastAsia="ru-RU" w:bidi="ar-SA"/>
-        </w:rPr>
-        <w:t xml:space="preserve"> </w:t>
-      </w:r>
-      <w:r>
-        <w:rPr>
-          <w:rFonts w:ascii="Times New Roman" w:eastAsia="Times New Roman" w:hAnsi="Times New Roman" w:cs="Times New Roman"/>
-          <w:color w:val="000000" w:themeColor="text1"/>
-          <w:kern w:val="0"/>
-          <w:sz w:val="28"/>
-          <w:szCs w:val="28"/>
-          <w:lang w:eastAsia="ru-RU" w:bidi="ar-SA"/>
-        </w:rPr>
-        <w:t>найти</w:t>
-      </w:r>
-      <w:r>
-        <w:rPr>
-          <w:rFonts w:ascii="Times New Roman" w:eastAsia="Times New Roman" w:hAnsi="Times New Roman" w:cs="Times New Roman"/>
-          <w:color w:val="000000" w:themeColor="text1"/>
-          <w:kern w:val="0"/>
-          <w:sz w:val="28"/>
-          <w:szCs w:val="28"/>
-          <w:lang w:val="en-US" w:eastAsia="ru-RU" w:bidi="ar-SA"/>
-        </w:rPr>
-        <w:t xml:space="preserve"> </w:t>
-      </w:r>
-      <w:r>
-        <w:rPr>
-          <w:rFonts w:ascii="Times New Roman" w:eastAsia="Times New Roman" w:hAnsi="Times New Roman" w:cs="Times New Roman"/>
-          <w:color w:val="000000" w:themeColor="text1"/>
-          <w:kern w:val="0"/>
-          <w:sz w:val="28"/>
-          <w:szCs w:val="28"/>
-          <w:lang w:eastAsia="ru-RU" w:bidi="ar-SA"/>
-        </w:rPr>
-        <w:t>площадь</w:t>
-      </w:r>
-      <w:r>
-        <w:rPr>
-          <w:rFonts w:ascii="Times New Roman" w:eastAsia="Times New Roman" w:hAnsi="Times New Roman" w:cs="Times New Roman"/>
-          <w:color w:val="000000" w:themeColor="text1"/>
-          <w:kern w:val="0"/>
-          <w:sz w:val="28"/>
-          <w:szCs w:val="28"/>
-          <w:lang w:val="en-US" w:eastAsia="ru-RU" w:bidi="ar-SA"/>
-        </w:rPr>
-        <w:t>");</w:t>
-      </w:r>
-      <w:r>
-        <w:rPr>
-          <w:rFonts w:ascii="Times New Roman" w:eastAsia="Times New Roman" w:hAnsi="Times New Roman" w:cs="Times New Roman"/>
-          <w:color w:val="000000" w:themeColor="text1"/>
-          <w:kern w:val="0"/>
-          <w:sz w:val="28"/>
-          <w:szCs w:val="28"/>
-          <w:lang w:val="en-US" w:eastAsia="ru-RU" w:bidi="ar-SA"/>
-        </w:rPr>
-        <w:br/>
-        <w:t xml:space="preserve">        }</w:t>
-      </w:r>
-      <w:r>
-        <w:rPr>
-          <w:rFonts w:ascii="Times New Roman" w:eastAsia="Times New Roman" w:hAnsi="Times New Roman" w:cs="Times New Roman"/>
-          <w:color w:val="000000" w:themeColor="text1"/>
-          <w:kern w:val="0"/>
-          <w:sz w:val="28"/>
-          <w:szCs w:val="28"/>
-          <w:lang w:val="en-US" w:eastAsia="ru-RU" w:bidi="ar-SA"/>
-        </w:rPr>
-        <w:br/>
-        <w:t xml:space="preserve">        else {</w:t>
-      </w:r>
-      <w:r>
-        <w:rPr>
-          <w:rFonts w:ascii="Times New Roman" w:eastAsia="Times New Roman" w:hAnsi="Times New Roman" w:cs="Times New Roman"/>
-          <w:color w:val="000000" w:themeColor="text1"/>
-          <w:kern w:val="0"/>
-          <w:sz w:val="28"/>
-          <w:szCs w:val="28"/>
-          <w:lang w:val="en-US" w:eastAsia="ru-RU" w:bidi="ar-SA"/>
-        </w:rPr>
-        <w:br/>
-        <w:t xml:space="preserve">            </w:t>
-      </w:r>
-      <w:proofErr w:type="spellStart"/>
-      <w:r>
-        <w:rPr>
-          <w:rFonts w:ascii="Times New Roman" w:eastAsia="Times New Roman" w:hAnsi="Times New Roman" w:cs="Times New Roman"/>
-          <w:color w:val="000000" w:themeColor="text1"/>
-          <w:kern w:val="0"/>
-          <w:sz w:val="28"/>
-          <w:szCs w:val="28"/>
-          <w:lang w:val="en-US" w:eastAsia="ru-RU" w:bidi="ar-SA"/>
-        </w:rPr>
-        <w:t>System.out.println</w:t>
-      </w:r>
-      <w:proofErr w:type="spellEnd"/>
-      <w:r>
-        <w:rPr>
-          <w:rFonts w:ascii="Times New Roman" w:eastAsia="Times New Roman" w:hAnsi="Times New Roman" w:cs="Times New Roman"/>
-          <w:color w:val="000000" w:themeColor="text1"/>
-          <w:kern w:val="0"/>
-          <w:sz w:val="28"/>
-          <w:szCs w:val="28"/>
-          <w:lang w:val="en-US" w:eastAsia="ru-RU" w:bidi="ar-SA"/>
-        </w:rPr>
-        <w:t>(</w:t>
-      </w:r>
-      <w:proofErr w:type="spellStart"/>
-      <w:r>
-        <w:rPr>
-          <w:rFonts w:ascii="Times New Roman" w:eastAsia="Times New Roman" w:hAnsi="Times New Roman" w:cs="Times New Roman"/>
-          <w:color w:val="000000" w:themeColor="text1"/>
-          <w:kern w:val="0"/>
-          <w:sz w:val="28"/>
-          <w:szCs w:val="28"/>
-          <w:lang w:val="en-US" w:eastAsia="ru-RU" w:bidi="ar-SA"/>
-        </w:rPr>
-        <w:t>computerArea</w:t>
-      </w:r>
-      <w:proofErr w:type="spellEnd"/>
-      <w:r>
-        <w:rPr>
-          <w:rFonts w:ascii="Times New Roman" w:eastAsia="Times New Roman" w:hAnsi="Times New Roman" w:cs="Times New Roman"/>
-          <w:color w:val="000000" w:themeColor="text1"/>
-          <w:kern w:val="0"/>
-          <w:sz w:val="28"/>
-          <w:szCs w:val="28"/>
-          <w:lang w:val="en-US" w:eastAsia="ru-RU" w:bidi="ar-SA"/>
-        </w:rPr>
-        <w:t>(myPoint1,myPoint2,myPoint3));</w:t>
-      </w:r>
-      <w:r>
-        <w:rPr>
-          <w:rFonts w:ascii="Times New Roman" w:eastAsia="Times New Roman" w:hAnsi="Times New Roman" w:cs="Times New Roman"/>
-          <w:color w:val="000000" w:themeColor="text1"/>
-          <w:kern w:val="0"/>
-          <w:sz w:val="28"/>
-          <w:szCs w:val="28"/>
-          <w:lang w:val="en-US" w:eastAsia="ru-RU" w:bidi="ar-SA"/>
-        </w:rPr>
-        <w:br/>
-        <w:t xml:space="preserve">        }</w:t>
-      </w:r>
-      <w:r>
-        <w:rPr>
-          <w:rFonts w:ascii="Times New Roman" w:eastAsia="Times New Roman" w:hAnsi="Times New Roman" w:cs="Times New Roman"/>
-          <w:color w:val="000000" w:themeColor="text1"/>
-          <w:kern w:val="0"/>
-          <w:sz w:val="28"/>
-          <w:szCs w:val="28"/>
-          <w:lang w:val="en-US" w:eastAsia="ru-RU" w:bidi="ar-SA"/>
-        </w:rPr>
-        <w:br/>
-      </w:r>
-      <w:r>
-        <w:rPr>
-          <w:rFonts w:ascii="Times New Roman" w:eastAsia="Times New Roman" w:hAnsi="Times New Roman" w:cs="Times New Roman"/>
-          <w:color w:val="000000" w:themeColor="text1"/>
-          <w:kern w:val="0"/>
-          <w:sz w:val="28"/>
-          <w:szCs w:val="28"/>
-          <w:lang w:val="en-US" w:eastAsia="ru-RU" w:bidi="ar-SA"/>
-        </w:rPr>
-        <w:br/>
-        <w:t xml:space="preserve">    }</w:t>
-      </w:r>
-      <w:r>
-        <w:rPr>
-          <w:rFonts w:ascii="Times New Roman" w:eastAsia="Times New Roman" w:hAnsi="Times New Roman" w:cs="Times New Roman"/>
-          <w:color w:val="000000" w:themeColor="text1"/>
-          <w:kern w:val="0"/>
-          <w:sz w:val="28"/>
-          <w:szCs w:val="28"/>
-          <w:lang w:val="en-US" w:eastAsia="ru-RU" w:bidi="ar-SA"/>
-        </w:rPr>
-        <w:br/>
-        <w:t xml:space="preserve">public static double </w:t>
-      </w:r>
-      <w:proofErr w:type="spellStart"/>
-      <w:r>
-        <w:rPr>
-          <w:rFonts w:ascii="Times New Roman" w:eastAsia="Times New Roman" w:hAnsi="Times New Roman" w:cs="Times New Roman"/>
-          <w:color w:val="000000" w:themeColor="text1"/>
-          <w:kern w:val="0"/>
-          <w:sz w:val="28"/>
-          <w:szCs w:val="28"/>
-          <w:lang w:val="en-US" w:eastAsia="ru-RU" w:bidi="ar-SA"/>
-        </w:rPr>
-        <w:t>computerArea</w:t>
-      </w:r>
-      <w:proofErr w:type="spellEnd"/>
-      <w:r>
-        <w:rPr>
-          <w:rFonts w:ascii="Times New Roman" w:eastAsia="Times New Roman" w:hAnsi="Times New Roman" w:cs="Times New Roman"/>
-          <w:color w:val="000000" w:themeColor="text1"/>
-          <w:kern w:val="0"/>
-          <w:sz w:val="28"/>
-          <w:szCs w:val="28"/>
-          <w:lang w:val="en-US" w:eastAsia="ru-RU" w:bidi="ar-SA"/>
-        </w:rPr>
-        <w:t>(Point3d myPoint1,Point3d myPoint2,Point3d myPoint3){</w:t>
-      </w:r>
-      <w:r>
-        <w:rPr>
-          <w:rFonts w:ascii="Times New Roman" w:eastAsia="Times New Roman" w:hAnsi="Times New Roman" w:cs="Times New Roman"/>
-          <w:color w:val="000000" w:themeColor="text1"/>
-          <w:kern w:val="0"/>
-          <w:sz w:val="28"/>
-          <w:szCs w:val="28"/>
-          <w:lang w:val="en-US" w:eastAsia="ru-RU" w:bidi="ar-SA"/>
-        </w:rPr>
-        <w:br/>
-        <w:t xml:space="preserve">    double AB=</w:t>
-      </w:r>
-      <w:proofErr w:type="spellStart"/>
-      <w:r>
-        <w:rPr>
-          <w:rFonts w:ascii="Times New Roman" w:eastAsia="Times New Roman" w:hAnsi="Times New Roman" w:cs="Times New Roman"/>
-          <w:color w:val="000000" w:themeColor="text1"/>
-          <w:kern w:val="0"/>
-          <w:sz w:val="28"/>
-          <w:szCs w:val="28"/>
-          <w:lang w:val="en-US" w:eastAsia="ru-RU" w:bidi="ar-SA"/>
-        </w:rPr>
-        <w:t>Math.sqrt</w:t>
-      </w:r>
-      <w:proofErr w:type="spellEnd"/>
-      <w:r>
-        <w:rPr>
-          <w:rFonts w:ascii="Times New Roman" w:eastAsia="Times New Roman" w:hAnsi="Times New Roman" w:cs="Times New Roman"/>
-          <w:color w:val="000000" w:themeColor="text1"/>
-          <w:kern w:val="0"/>
-          <w:sz w:val="28"/>
-          <w:szCs w:val="28"/>
-          <w:lang w:val="en-US" w:eastAsia="ru-RU" w:bidi="ar-SA"/>
-        </w:rPr>
-        <w:t>(</w:t>
-      </w:r>
-      <w:proofErr w:type="spellStart"/>
-      <w:r>
-        <w:rPr>
-          <w:rFonts w:ascii="Times New Roman" w:eastAsia="Times New Roman" w:hAnsi="Times New Roman" w:cs="Times New Roman"/>
-          <w:color w:val="000000" w:themeColor="text1"/>
-          <w:kern w:val="0"/>
-          <w:sz w:val="28"/>
-          <w:szCs w:val="28"/>
-          <w:lang w:val="en-US" w:eastAsia="ru-RU" w:bidi="ar-SA"/>
-        </w:rPr>
-        <w:t>Math.pow</w:t>
-      </w:r>
-      <w:proofErr w:type="spellEnd"/>
-      <w:r>
-        <w:rPr>
-          <w:rFonts w:ascii="Times New Roman" w:eastAsia="Times New Roman" w:hAnsi="Times New Roman" w:cs="Times New Roman"/>
-          <w:color w:val="000000" w:themeColor="text1"/>
-          <w:kern w:val="0"/>
-          <w:sz w:val="28"/>
-          <w:szCs w:val="28"/>
-          <w:lang w:val="en-US" w:eastAsia="ru-RU" w:bidi="ar-SA"/>
-        </w:rPr>
-        <w:t xml:space="preserve">(myPoint1.getX() - </w:t>
-      </w:r>
-      <w:r>
-        <w:rPr>
-          <w:rFonts w:ascii="Times New Roman" w:eastAsia="Times New Roman" w:hAnsi="Times New Roman" w:cs="Times New Roman"/>
-          <w:color w:val="000000" w:themeColor="text1"/>
-          <w:kern w:val="0"/>
-          <w:sz w:val="28"/>
-          <w:szCs w:val="28"/>
-          <w:lang w:val="en-US" w:eastAsia="ru-RU" w:bidi="ar-SA"/>
-        </w:rPr>
-        <w:lastRenderedPageBreak/>
-        <w:t>myPoint2.getX(),2)+</w:t>
-      </w:r>
-      <w:proofErr w:type="spellStart"/>
-      <w:r>
-        <w:rPr>
-          <w:rFonts w:ascii="Times New Roman" w:eastAsia="Times New Roman" w:hAnsi="Times New Roman" w:cs="Times New Roman"/>
-          <w:color w:val="000000" w:themeColor="text1"/>
-          <w:kern w:val="0"/>
-          <w:sz w:val="28"/>
-          <w:szCs w:val="28"/>
-          <w:lang w:val="en-US" w:eastAsia="ru-RU" w:bidi="ar-SA"/>
-        </w:rPr>
-        <w:t>Math.pow</w:t>
-      </w:r>
-      <w:proofErr w:type="spellEnd"/>
-      <w:r>
-        <w:rPr>
-          <w:rFonts w:ascii="Times New Roman" w:eastAsia="Times New Roman" w:hAnsi="Times New Roman" w:cs="Times New Roman"/>
-          <w:color w:val="000000" w:themeColor="text1"/>
-          <w:kern w:val="0"/>
-          <w:sz w:val="28"/>
-          <w:szCs w:val="28"/>
-          <w:lang w:val="en-US" w:eastAsia="ru-RU" w:bidi="ar-SA"/>
-        </w:rPr>
-        <w:t>(myPoint1.getY() - myPoint2.getY(),2)+</w:t>
-      </w:r>
-      <w:proofErr w:type="spellStart"/>
-      <w:r>
-        <w:rPr>
-          <w:rFonts w:ascii="Times New Roman" w:eastAsia="Times New Roman" w:hAnsi="Times New Roman" w:cs="Times New Roman"/>
-          <w:color w:val="000000" w:themeColor="text1"/>
-          <w:kern w:val="0"/>
-          <w:sz w:val="28"/>
-          <w:szCs w:val="28"/>
-          <w:lang w:val="en-US" w:eastAsia="ru-RU" w:bidi="ar-SA"/>
-        </w:rPr>
-        <w:t>Math.pow</w:t>
-      </w:r>
-      <w:proofErr w:type="spellEnd"/>
-      <w:r>
-        <w:rPr>
-          <w:rFonts w:ascii="Times New Roman" w:eastAsia="Times New Roman" w:hAnsi="Times New Roman" w:cs="Times New Roman"/>
-          <w:color w:val="000000" w:themeColor="text1"/>
-          <w:kern w:val="0"/>
-          <w:sz w:val="28"/>
-          <w:szCs w:val="28"/>
-          <w:lang w:val="en-US" w:eastAsia="ru-RU" w:bidi="ar-SA"/>
-        </w:rPr>
-        <w:t>(myPoint1.getZ() - myPoint1.getZ(),2));</w:t>
-      </w:r>
-      <w:r>
-        <w:rPr>
-          <w:rFonts w:ascii="Times New Roman" w:eastAsia="Times New Roman" w:hAnsi="Times New Roman" w:cs="Times New Roman"/>
-          <w:color w:val="000000" w:themeColor="text1"/>
-          <w:kern w:val="0"/>
-          <w:sz w:val="28"/>
-          <w:szCs w:val="28"/>
-          <w:lang w:val="en-US" w:eastAsia="ru-RU" w:bidi="ar-SA"/>
-        </w:rPr>
-        <w:br/>
-        <w:t xml:space="preserve">    double BC=</w:t>
-      </w:r>
-      <w:proofErr w:type="spellStart"/>
-      <w:r>
-        <w:rPr>
-          <w:rFonts w:ascii="Times New Roman" w:eastAsia="Times New Roman" w:hAnsi="Times New Roman" w:cs="Times New Roman"/>
-          <w:color w:val="000000" w:themeColor="text1"/>
-          <w:kern w:val="0"/>
-          <w:sz w:val="28"/>
-          <w:szCs w:val="28"/>
-          <w:lang w:val="en-US" w:eastAsia="ru-RU" w:bidi="ar-SA"/>
-        </w:rPr>
-        <w:t>Math.sqrt</w:t>
-      </w:r>
-      <w:proofErr w:type="spellEnd"/>
-      <w:r>
-        <w:rPr>
-          <w:rFonts w:ascii="Times New Roman" w:eastAsia="Times New Roman" w:hAnsi="Times New Roman" w:cs="Times New Roman"/>
-          <w:color w:val="000000" w:themeColor="text1"/>
-          <w:kern w:val="0"/>
-          <w:sz w:val="28"/>
-          <w:szCs w:val="28"/>
-          <w:lang w:val="en-US" w:eastAsia="ru-RU" w:bidi="ar-SA"/>
-        </w:rPr>
-        <w:t>(</w:t>
-      </w:r>
-      <w:proofErr w:type="spellStart"/>
-      <w:r>
-        <w:rPr>
-          <w:rFonts w:ascii="Times New Roman" w:eastAsia="Times New Roman" w:hAnsi="Times New Roman" w:cs="Times New Roman"/>
-          <w:color w:val="000000" w:themeColor="text1"/>
-          <w:kern w:val="0"/>
-          <w:sz w:val="28"/>
-          <w:szCs w:val="28"/>
-          <w:lang w:val="en-US" w:eastAsia="ru-RU" w:bidi="ar-SA"/>
-        </w:rPr>
-        <w:t>Math.pow</w:t>
-      </w:r>
-      <w:proofErr w:type="spellEnd"/>
-      <w:r>
-        <w:rPr>
-          <w:rFonts w:ascii="Times New Roman" w:eastAsia="Times New Roman" w:hAnsi="Times New Roman" w:cs="Times New Roman"/>
-          <w:color w:val="000000" w:themeColor="text1"/>
-          <w:kern w:val="0"/>
-          <w:sz w:val="28"/>
-          <w:szCs w:val="28"/>
-          <w:lang w:val="en-US" w:eastAsia="ru-RU" w:bidi="ar-SA"/>
-        </w:rPr>
-        <w:t>(myPoint2.getX() - myPoint3.getX(),2)+</w:t>
-      </w:r>
-      <w:proofErr w:type="spellStart"/>
-      <w:r>
-        <w:rPr>
-          <w:rFonts w:ascii="Times New Roman" w:eastAsia="Times New Roman" w:hAnsi="Times New Roman" w:cs="Times New Roman"/>
-          <w:color w:val="000000" w:themeColor="text1"/>
-          <w:kern w:val="0"/>
-          <w:sz w:val="28"/>
-          <w:szCs w:val="28"/>
-          <w:lang w:val="en-US" w:eastAsia="ru-RU" w:bidi="ar-SA"/>
-        </w:rPr>
-        <w:t>Math.pow</w:t>
-      </w:r>
-      <w:proofErr w:type="spellEnd"/>
-      <w:r>
-        <w:rPr>
-          <w:rFonts w:ascii="Times New Roman" w:eastAsia="Times New Roman" w:hAnsi="Times New Roman" w:cs="Times New Roman"/>
-          <w:color w:val="000000" w:themeColor="text1"/>
-          <w:kern w:val="0"/>
-          <w:sz w:val="28"/>
-          <w:szCs w:val="28"/>
-          <w:lang w:val="en-US" w:eastAsia="ru-RU" w:bidi="ar-SA"/>
-        </w:rPr>
-        <w:t>(myPoint2.getY() - myPoint3.getY(),2)+</w:t>
-      </w:r>
-      <w:proofErr w:type="spellStart"/>
-      <w:r>
-        <w:rPr>
-          <w:rFonts w:ascii="Times New Roman" w:eastAsia="Times New Roman" w:hAnsi="Times New Roman" w:cs="Times New Roman"/>
-          <w:color w:val="000000" w:themeColor="text1"/>
-          <w:kern w:val="0"/>
-          <w:sz w:val="28"/>
-          <w:szCs w:val="28"/>
-          <w:lang w:val="en-US" w:eastAsia="ru-RU" w:bidi="ar-SA"/>
-        </w:rPr>
-        <w:t>Math.pow</w:t>
-      </w:r>
-      <w:proofErr w:type="spellEnd"/>
-      <w:r>
-        <w:rPr>
-          <w:rFonts w:ascii="Times New Roman" w:eastAsia="Times New Roman" w:hAnsi="Times New Roman" w:cs="Times New Roman"/>
-          <w:color w:val="000000" w:themeColor="text1"/>
-          <w:kern w:val="0"/>
-          <w:sz w:val="28"/>
-          <w:szCs w:val="28"/>
-          <w:lang w:val="en-US" w:eastAsia="ru-RU" w:bidi="ar-SA"/>
-        </w:rPr>
-        <w:t>(myPoint2.getZ() - myPoint3.getZ(),2));</w:t>
-      </w:r>
-      <w:r>
-        <w:rPr>
-          <w:rFonts w:ascii="Times New Roman" w:eastAsia="Times New Roman" w:hAnsi="Times New Roman" w:cs="Times New Roman"/>
-          <w:color w:val="000000" w:themeColor="text1"/>
-          <w:kern w:val="0"/>
-          <w:sz w:val="28"/>
-          <w:szCs w:val="28"/>
-          <w:lang w:val="en-US" w:eastAsia="ru-RU" w:bidi="ar-SA"/>
-        </w:rPr>
-        <w:br/>
-        <w:t xml:space="preserve">    double CA=</w:t>
-      </w:r>
-      <w:proofErr w:type="spellStart"/>
-      <w:r>
-        <w:rPr>
-          <w:rFonts w:ascii="Times New Roman" w:eastAsia="Times New Roman" w:hAnsi="Times New Roman" w:cs="Times New Roman"/>
-          <w:color w:val="000000" w:themeColor="text1"/>
-          <w:kern w:val="0"/>
-          <w:sz w:val="28"/>
-          <w:szCs w:val="28"/>
-          <w:lang w:val="en-US" w:eastAsia="ru-RU" w:bidi="ar-SA"/>
-        </w:rPr>
-        <w:t>Math.sqrt</w:t>
-      </w:r>
-      <w:proofErr w:type="spellEnd"/>
-      <w:r>
-        <w:rPr>
-          <w:rFonts w:ascii="Times New Roman" w:eastAsia="Times New Roman" w:hAnsi="Times New Roman" w:cs="Times New Roman"/>
-          <w:color w:val="000000" w:themeColor="text1"/>
-          <w:kern w:val="0"/>
-          <w:sz w:val="28"/>
-          <w:szCs w:val="28"/>
-          <w:lang w:val="en-US" w:eastAsia="ru-RU" w:bidi="ar-SA"/>
-        </w:rPr>
-        <w:t>(</w:t>
-      </w:r>
-      <w:proofErr w:type="spellStart"/>
-      <w:r>
-        <w:rPr>
-          <w:rFonts w:ascii="Times New Roman" w:eastAsia="Times New Roman" w:hAnsi="Times New Roman" w:cs="Times New Roman"/>
-          <w:color w:val="000000" w:themeColor="text1"/>
-          <w:kern w:val="0"/>
-          <w:sz w:val="28"/>
-          <w:szCs w:val="28"/>
-          <w:lang w:val="en-US" w:eastAsia="ru-RU" w:bidi="ar-SA"/>
-        </w:rPr>
-        <w:t>Math.pow</w:t>
-      </w:r>
-      <w:proofErr w:type="spellEnd"/>
-      <w:r>
-        <w:rPr>
-          <w:rFonts w:ascii="Times New Roman" w:eastAsia="Times New Roman" w:hAnsi="Times New Roman" w:cs="Times New Roman"/>
-          <w:color w:val="000000" w:themeColor="text1"/>
-          <w:kern w:val="0"/>
-          <w:sz w:val="28"/>
-          <w:szCs w:val="28"/>
-          <w:lang w:val="en-US" w:eastAsia="ru-RU" w:bidi="ar-SA"/>
-        </w:rPr>
-        <w:t>(myPoint3.getX() - myPoint1.getX(),2)+</w:t>
-      </w:r>
-      <w:proofErr w:type="spellStart"/>
-      <w:r>
-        <w:rPr>
-          <w:rFonts w:ascii="Times New Roman" w:eastAsia="Times New Roman" w:hAnsi="Times New Roman" w:cs="Times New Roman"/>
-          <w:color w:val="000000" w:themeColor="text1"/>
-          <w:kern w:val="0"/>
-          <w:sz w:val="28"/>
-          <w:szCs w:val="28"/>
-          <w:lang w:val="en-US" w:eastAsia="ru-RU" w:bidi="ar-SA"/>
-        </w:rPr>
-        <w:t>Math.pow</w:t>
-      </w:r>
-      <w:proofErr w:type="spellEnd"/>
-      <w:r>
-        <w:rPr>
-          <w:rFonts w:ascii="Times New Roman" w:eastAsia="Times New Roman" w:hAnsi="Times New Roman" w:cs="Times New Roman"/>
-          <w:color w:val="000000" w:themeColor="text1"/>
-          <w:kern w:val="0"/>
-          <w:sz w:val="28"/>
-          <w:szCs w:val="28"/>
-          <w:lang w:val="en-US" w:eastAsia="ru-RU" w:bidi="ar-SA"/>
-        </w:rPr>
-        <w:t>(myPoint3.getY() - myPoint1.getY(),2)+</w:t>
-      </w:r>
-      <w:proofErr w:type="spellStart"/>
-      <w:r>
-        <w:rPr>
-          <w:rFonts w:ascii="Times New Roman" w:eastAsia="Times New Roman" w:hAnsi="Times New Roman" w:cs="Times New Roman"/>
-          <w:color w:val="000000" w:themeColor="text1"/>
-          <w:kern w:val="0"/>
-          <w:sz w:val="28"/>
-          <w:szCs w:val="28"/>
-          <w:lang w:val="en-US" w:eastAsia="ru-RU" w:bidi="ar-SA"/>
-        </w:rPr>
-        <w:t>Math.pow</w:t>
-      </w:r>
-      <w:proofErr w:type="spellEnd"/>
-      <w:r>
-        <w:rPr>
-          <w:rFonts w:ascii="Times New Roman" w:eastAsia="Times New Roman" w:hAnsi="Times New Roman" w:cs="Times New Roman"/>
-          <w:color w:val="000000" w:themeColor="text1"/>
-          <w:kern w:val="0"/>
-          <w:sz w:val="28"/>
-          <w:szCs w:val="28"/>
-          <w:lang w:val="en-US" w:eastAsia="ru-RU" w:bidi="ar-SA"/>
-        </w:rPr>
-        <w:t>(myPoint3.getZ() - myPoint1.getZ(),2));</w:t>
-      </w:r>
-      <w:r>
-        <w:rPr>
-          <w:rFonts w:ascii="Times New Roman" w:eastAsia="Times New Roman" w:hAnsi="Times New Roman" w:cs="Times New Roman"/>
-          <w:color w:val="000000" w:themeColor="text1"/>
-          <w:kern w:val="0"/>
-          <w:sz w:val="28"/>
-          <w:szCs w:val="28"/>
-          <w:lang w:val="en-US" w:eastAsia="ru-RU" w:bidi="ar-SA"/>
-        </w:rPr>
-        <w:br/>
-        <w:t xml:space="preserve">    double p=(AB+BC+CA)/2;</w:t>
-      </w:r>
-      <w:r>
-        <w:rPr>
-          <w:rFonts w:ascii="Times New Roman" w:eastAsia="Times New Roman" w:hAnsi="Times New Roman" w:cs="Times New Roman"/>
-          <w:color w:val="000000" w:themeColor="text1"/>
-          <w:kern w:val="0"/>
-          <w:sz w:val="28"/>
-          <w:szCs w:val="28"/>
-          <w:lang w:val="en-US" w:eastAsia="ru-RU" w:bidi="ar-SA"/>
-        </w:rPr>
-        <w:br/>
-        <w:t xml:space="preserve">    double s=</w:t>
-      </w:r>
-      <w:proofErr w:type="spellStart"/>
-      <w:r>
-        <w:rPr>
-          <w:rFonts w:ascii="Times New Roman" w:eastAsia="Times New Roman" w:hAnsi="Times New Roman" w:cs="Times New Roman"/>
-          <w:color w:val="000000" w:themeColor="text1"/>
-          <w:kern w:val="0"/>
-          <w:sz w:val="28"/>
-          <w:szCs w:val="28"/>
-          <w:lang w:val="en-US" w:eastAsia="ru-RU" w:bidi="ar-SA"/>
-        </w:rPr>
-        <w:t>Math.sqrt</w:t>
-      </w:r>
-      <w:proofErr w:type="spellEnd"/>
-      <w:r>
-        <w:rPr>
-          <w:rFonts w:ascii="Times New Roman" w:eastAsia="Times New Roman" w:hAnsi="Times New Roman" w:cs="Times New Roman"/>
-          <w:color w:val="000000" w:themeColor="text1"/>
-          <w:kern w:val="0"/>
-          <w:sz w:val="28"/>
-          <w:szCs w:val="28"/>
-          <w:lang w:val="en-US" w:eastAsia="ru-RU" w:bidi="ar-SA"/>
-        </w:rPr>
-        <w:t>(p*(p-AB)*(p-BC)*(p-CA));</w:t>
-      </w:r>
-      <w:r>
-        <w:rPr>
-          <w:rFonts w:ascii="Times New Roman" w:eastAsia="Times New Roman" w:hAnsi="Times New Roman" w:cs="Times New Roman"/>
-          <w:color w:val="000000" w:themeColor="text1"/>
-          <w:kern w:val="0"/>
-          <w:sz w:val="28"/>
-          <w:szCs w:val="28"/>
-          <w:lang w:val="en-US" w:eastAsia="ru-RU" w:bidi="ar-SA"/>
-        </w:rPr>
-        <w:br/>
-        <w:t xml:space="preserve">    return s;</w:t>
-      </w:r>
-      <w:r>
-        <w:rPr>
-          <w:rFonts w:ascii="Times New Roman" w:eastAsia="Times New Roman" w:hAnsi="Times New Roman" w:cs="Times New Roman"/>
-          <w:color w:val="000000" w:themeColor="text1"/>
-          <w:kern w:val="0"/>
-          <w:sz w:val="28"/>
-          <w:szCs w:val="28"/>
-          <w:lang w:val="en-US" w:eastAsia="ru-RU" w:bidi="ar-SA"/>
-        </w:rPr>
-        <w:br/>
-        <w:t xml:space="preserve">    }</w:t>
-      </w:r>
-      <w:r>
-        <w:rPr>
-          <w:rFonts w:ascii="Times New Roman" w:eastAsia="Times New Roman" w:hAnsi="Times New Roman" w:cs="Times New Roman"/>
-          <w:color w:val="000000" w:themeColor="text1"/>
-          <w:kern w:val="0"/>
-          <w:sz w:val="28"/>
-          <w:szCs w:val="28"/>
-          <w:lang w:val="en-US" w:eastAsia="ru-RU" w:bidi="ar-SA"/>
-        </w:rPr>
-        <w:br/>
-        <w:t>}</w:t>
-      </w:r>
-    </w:p>
-    <w:p>
-      <w:pPr>
-        <w:pStyle w:val="HTML"/>
-        <w:shd w:val="clear" w:color="auto" w:fill="FFFFFF"/>
-        <w:rPr>
           <w:color w:val="080808"/>
           <w:sz w:val="28"/>
           <w:szCs w:val="28"/>
@@ -5529,16 +5657,16 @@
         <w:jc w:val="center"/>
         <w:rPr>
           <w:rFonts w:ascii="Times New Roman" w:hAnsi="Times New Roman" w:cs="Times New Roman"/>
-          <w:lang w:val="en-US"/>
         </w:rPr>
       </w:pPr>
       <w:r>
         <w:rPr>
           <w:noProof/>
         </w:rPr>
+        <w:lastRenderedPageBreak/>
         <w:drawing>
-          <wp:inline distT="0" distB="0" distL="0" distR="0" wp14:anchorId="441BD401" wp14:editId="06DF65F4">
-            <wp:extent cx="6151880" cy="3564255"/>
+          <wp:inline distT="0" distB="0" distL="0" distR="0" wp14:anchorId="7451E7E1" wp14:editId="6B6B9E94">
+            <wp:extent cx="6151880" cy="3567430"/>
             <wp:effectExtent l="0" t="0" r="1270" b="0"/>
             <wp:docPr id="1" name="Рисунок 1"/>
             <wp:cNvGraphicFramePr>
@@ -5560,7 +5688,7 @@
                   <pic:spPr>
                     <a:xfrm>
                       <a:off x="0" y="0"/>
-                      <a:ext cx="6151880" cy="3564255"/>
+                      <a:ext cx="6151880" cy="3567430"/>
                     </a:xfrm>
                     <a:prstGeom prst="rect">
                       <a:avLst/>
@@ -5603,7 +5731,6 @@
       <w:r>
         <w:rPr>
           <w:rFonts w:ascii="Times New Roman" w:hAnsi="Times New Roman" w:cs="Times New Roman"/>
-          <w:lang w:val="en-US"/>
         </w:rPr>
         <w:t xml:space="preserve"> 1</w:t>
       </w:r>
@@ -5908,7 +6035,6 @@
       </w:pPr>
       <w:bookmarkStart w:id="8" w:name="_Toc53502491"/>
       <w:r>
-        <w:lastRenderedPageBreak/>
         <w:t>Список использованных источников</w:t>
       </w:r>
       <w:bookmarkEnd w:id="8"/>

</xml_diff>